<commit_message>
Algumas alteracoes no indice do documento de Plano de Gerenciamento
</commit_message>
<xml_diff>
--- a/Plano de Gerencimento de Projetos.docx
+++ b/Plano de Gerencimento de Projetos.docx
@@ -4,17 +4,22 @@
   <w:body>
     <w:p>
       <w:pPr>
-        <w:rPr>
-          <w:sz w:val="28"/>
-          <w:szCs w:val="28"/>
-        </w:rPr>
-      </w:pPr>
-      <w:r>
-        <w:rPr>
-          <w:sz w:val="28"/>
-          <w:szCs w:val="28"/>
-        </w:rPr>
-        <w:t>1. PLANO DE GERENCIAMENTO DE PROJETOS</w:t>
+        <w:pStyle w:val="ListParagraph"/>
+        <w:numPr>
+          <w:ilvl w:val="0"/>
+          <w:numId w:val="14"/>
+        </w:numPr>
+        <w:rPr>
+          <w:sz w:val="28"/>
+          <w:szCs w:val="28"/>
+        </w:rPr>
+      </w:pPr>
+      <w:r>
+        <w:rPr>
+          <w:sz w:val="28"/>
+          <w:szCs w:val="28"/>
+        </w:rPr>
+        <w:t>PLANO DE GERENCIAMENTO DE PROJETOS</w:t>
       </w:r>
     </w:p>
     <w:p>
@@ -27,17 +32,22 @@
     </w:p>
     <w:p>
       <w:pPr>
-        <w:rPr>
-          <w:sz w:val="28"/>
-          <w:szCs w:val="28"/>
-        </w:rPr>
-      </w:pPr>
-      <w:r>
-        <w:rPr>
-          <w:sz w:val="28"/>
-          <w:szCs w:val="28"/>
-        </w:rPr>
-        <w:t>1.1 - Objetivo</w:t>
+        <w:pStyle w:val="ListParagraph"/>
+        <w:numPr>
+          <w:ilvl w:val="1"/>
+          <w:numId w:val="14"/>
+        </w:numPr>
+        <w:rPr>
+          <w:sz w:val="28"/>
+          <w:szCs w:val="28"/>
+        </w:rPr>
+      </w:pPr>
+      <w:r>
+        <w:rPr>
+          <w:sz w:val="28"/>
+          <w:szCs w:val="28"/>
+        </w:rPr>
+        <w:t>- Objetivo</w:t>
       </w:r>
     </w:p>
     <w:p>
@@ -88,7 +98,247 @@
           <w:szCs w:val="28"/>
           <w:lang w:val="en-US"/>
         </w:rPr>
-        <w:t xml:space="preserve">Este documento estabelece e define a filosofia de gerenciamento, organização e os sistemas e procedimentos necessários para execução do Projeto </w:t>
+        <w:t xml:space="preserve">Este </w:t>
+      </w:r>
+      <w:proofErr w:type="spellStart"/>
+      <w:r>
+        <w:rPr>
+          <w:rFonts w:cs="Times New Roman"/>
+          <w:sz w:val="28"/>
+          <w:szCs w:val="28"/>
+          <w:lang w:val="en-US"/>
+        </w:rPr>
+        <w:t>documento</w:t>
+      </w:r>
+      <w:proofErr w:type="spellEnd"/>
+      <w:r>
+        <w:rPr>
+          <w:rFonts w:cs="Times New Roman"/>
+          <w:sz w:val="28"/>
+          <w:szCs w:val="28"/>
+          <w:lang w:val="en-US"/>
+        </w:rPr>
+        <w:t xml:space="preserve"> </w:t>
+      </w:r>
+      <w:proofErr w:type="spellStart"/>
+      <w:r>
+        <w:rPr>
+          <w:rFonts w:cs="Times New Roman"/>
+          <w:sz w:val="28"/>
+          <w:szCs w:val="28"/>
+          <w:lang w:val="en-US"/>
+        </w:rPr>
+        <w:t>estabelece</w:t>
+      </w:r>
+      <w:proofErr w:type="spellEnd"/>
+      <w:r>
+        <w:rPr>
+          <w:rFonts w:cs="Times New Roman"/>
+          <w:sz w:val="28"/>
+          <w:szCs w:val="28"/>
+          <w:lang w:val="en-US"/>
+        </w:rPr>
+        <w:t xml:space="preserve"> e define a </w:t>
+      </w:r>
+      <w:proofErr w:type="spellStart"/>
+      <w:r>
+        <w:rPr>
+          <w:rFonts w:cs="Times New Roman"/>
+          <w:sz w:val="28"/>
+          <w:szCs w:val="28"/>
+          <w:lang w:val="en-US"/>
+        </w:rPr>
+        <w:t>filosofia</w:t>
+      </w:r>
+      <w:proofErr w:type="spellEnd"/>
+      <w:r>
+        <w:rPr>
+          <w:rFonts w:cs="Times New Roman"/>
+          <w:sz w:val="28"/>
+          <w:szCs w:val="28"/>
+          <w:lang w:val="en-US"/>
+        </w:rPr>
+        <w:t xml:space="preserve"> de </w:t>
+      </w:r>
+      <w:proofErr w:type="spellStart"/>
+      <w:r>
+        <w:rPr>
+          <w:rFonts w:cs="Times New Roman"/>
+          <w:sz w:val="28"/>
+          <w:szCs w:val="28"/>
+          <w:lang w:val="en-US"/>
+        </w:rPr>
+        <w:t>gerenciamento</w:t>
+      </w:r>
+      <w:proofErr w:type="spellEnd"/>
+      <w:r>
+        <w:rPr>
+          <w:rFonts w:cs="Times New Roman"/>
+          <w:sz w:val="28"/>
+          <w:szCs w:val="28"/>
+          <w:lang w:val="en-US"/>
+        </w:rPr>
+        <w:t xml:space="preserve">, </w:t>
+      </w:r>
+      <w:proofErr w:type="spellStart"/>
+      <w:r>
+        <w:rPr>
+          <w:rFonts w:cs="Times New Roman"/>
+          <w:sz w:val="28"/>
+          <w:szCs w:val="28"/>
+          <w:lang w:val="en-US"/>
+        </w:rPr>
+        <w:t>organização</w:t>
+      </w:r>
+      <w:proofErr w:type="spellEnd"/>
+      <w:r>
+        <w:rPr>
+          <w:rFonts w:cs="Times New Roman"/>
+          <w:sz w:val="28"/>
+          <w:szCs w:val="28"/>
+          <w:lang w:val="en-US"/>
+        </w:rPr>
+        <w:t xml:space="preserve"> e </w:t>
+      </w:r>
+      <w:proofErr w:type="spellStart"/>
+      <w:r>
+        <w:rPr>
+          <w:rFonts w:cs="Times New Roman"/>
+          <w:sz w:val="28"/>
+          <w:szCs w:val="28"/>
+          <w:lang w:val="en-US"/>
+        </w:rPr>
+        <w:t>os</w:t>
+      </w:r>
+      <w:proofErr w:type="spellEnd"/>
+      <w:r>
+        <w:rPr>
+          <w:rFonts w:cs="Times New Roman"/>
+          <w:sz w:val="28"/>
+          <w:szCs w:val="28"/>
+          <w:lang w:val="en-US"/>
+        </w:rPr>
+        <w:t xml:space="preserve"> </w:t>
+      </w:r>
+      <w:proofErr w:type="spellStart"/>
+      <w:r>
+        <w:rPr>
+          <w:rFonts w:cs="Times New Roman"/>
+          <w:sz w:val="28"/>
+          <w:szCs w:val="28"/>
+          <w:lang w:val="en-US"/>
+        </w:rPr>
+        <w:t>sistemas</w:t>
+      </w:r>
+      <w:proofErr w:type="spellEnd"/>
+      <w:r>
+        <w:rPr>
+          <w:rFonts w:cs="Times New Roman"/>
+          <w:sz w:val="28"/>
+          <w:szCs w:val="28"/>
+          <w:lang w:val="en-US"/>
+        </w:rPr>
+        <w:t xml:space="preserve"> e </w:t>
+      </w:r>
+      <w:proofErr w:type="spellStart"/>
+      <w:r>
+        <w:rPr>
+          <w:rFonts w:cs="Times New Roman"/>
+          <w:sz w:val="28"/>
+          <w:szCs w:val="28"/>
+          <w:lang w:val="en-US"/>
+        </w:rPr>
+        <w:t>procedimentos</w:t>
+      </w:r>
+      <w:proofErr w:type="spellEnd"/>
+      <w:r>
+        <w:rPr>
+          <w:rFonts w:cs="Times New Roman"/>
+          <w:sz w:val="28"/>
+          <w:szCs w:val="28"/>
+          <w:lang w:val="en-US"/>
+        </w:rPr>
+        <w:t xml:space="preserve"> </w:t>
+      </w:r>
+      <w:proofErr w:type="spellStart"/>
+      <w:r>
+        <w:rPr>
+          <w:rFonts w:cs="Times New Roman"/>
+          <w:sz w:val="28"/>
+          <w:szCs w:val="28"/>
+          <w:lang w:val="en-US"/>
+        </w:rPr>
+        <w:t>necessários</w:t>
+      </w:r>
+      <w:proofErr w:type="spellEnd"/>
+      <w:r>
+        <w:rPr>
+          <w:rFonts w:cs="Times New Roman"/>
+          <w:sz w:val="28"/>
+          <w:szCs w:val="28"/>
+          <w:lang w:val="en-US"/>
+        </w:rPr>
+        <w:t xml:space="preserve"> </w:t>
+      </w:r>
+      <w:proofErr w:type="spellStart"/>
+      <w:r>
+        <w:rPr>
+          <w:rFonts w:cs="Times New Roman"/>
+          <w:sz w:val="28"/>
+          <w:szCs w:val="28"/>
+          <w:lang w:val="en-US"/>
+        </w:rPr>
+        <w:t>para</w:t>
+      </w:r>
+      <w:proofErr w:type="spellEnd"/>
+      <w:r>
+        <w:rPr>
+          <w:rFonts w:cs="Times New Roman"/>
+          <w:sz w:val="28"/>
+          <w:szCs w:val="28"/>
+          <w:lang w:val="en-US"/>
+        </w:rPr>
+        <w:t xml:space="preserve"> </w:t>
+      </w:r>
+      <w:proofErr w:type="spellStart"/>
+      <w:r>
+        <w:rPr>
+          <w:rFonts w:cs="Times New Roman"/>
+          <w:sz w:val="28"/>
+          <w:szCs w:val="28"/>
+          <w:lang w:val="en-US"/>
+        </w:rPr>
+        <w:t>execução</w:t>
+      </w:r>
+      <w:proofErr w:type="spellEnd"/>
+      <w:r>
+        <w:rPr>
+          <w:rFonts w:cs="Times New Roman"/>
+          <w:sz w:val="28"/>
+          <w:szCs w:val="28"/>
+          <w:lang w:val="en-US"/>
+        </w:rPr>
+        <w:t xml:space="preserve"> do </w:t>
+      </w:r>
+      <w:proofErr w:type="spellStart"/>
+      <w:r>
+        <w:rPr>
+          <w:rFonts w:cs="Times New Roman"/>
+          <w:sz w:val="28"/>
+          <w:szCs w:val="28"/>
+          <w:lang w:val="en-US"/>
+        </w:rPr>
+        <w:t>Projeto</w:t>
+      </w:r>
+      <w:proofErr w:type="spellEnd"/>
+      <w:r>
+        <w:rPr>
+          <w:rFonts w:cs="Times New Roman"/>
+          <w:sz w:val="28"/>
+          <w:szCs w:val="28"/>
+          <w:lang w:val="en-US"/>
+        </w:rPr>
+        <w:t xml:space="preserve"> </w:t>
       </w:r>
       <w:r>
         <w:rPr>
@@ -107,8 +357,49 @@
           <w:szCs w:val="28"/>
           <w:lang w:val="en-US"/>
         </w:rPr>
-        <w:t xml:space="preserve"> ele é propriedade da </w:t>
-      </w:r>
+        <w:t xml:space="preserve"> </w:t>
+      </w:r>
+      <w:proofErr w:type="spellStart"/>
+      <w:r>
+        <w:rPr>
+          <w:rFonts w:cs="Times New Roman"/>
+          <w:sz w:val="28"/>
+          <w:szCs w:val="28"/>
+          <w:lang w:val="en-US"/>
+        </w:rPr>
+        <w:t>ele</w:t>
+      </w:r>
+      <w:proofErr w:type="spellEnd"/>
+      <w:r>
+        <w:rPr>
+          <w:rFonts w:cs="Times New Roman"/>
+          <w:sz w:val="28"/>
+          <w:szCs w:val="28"/>
+          <w:lang w:val="en-US"/>
+        </w:rPr>
+        <w:t xml:space="preserve"> é </w:t>
+      </w:r>
+      <w:proofErr w:type="spellStart"/>
+      <w:r>
+        <w:rPr>
+          <w:rFonts w:cs="Times New Roman"/>
+          <w:sz w:val="28"/>
+          <w:szCs w:val="28"/>
+          <w:lang w:val="en-US"/>
+        </w:rPr>
+        <w:t>propriedade</w:t>
+      </w:r>
+      <w:proofErr w:type="spellEnd"/>
+      <w:r>
+        <w:rPr>
+          <w:rFonts w:cs="Times New Roman"/>
+          <w:sz w:val="28"/>
+          <w:szCs w:val="28"/>
+          <w:lang w:val="en-US"/>
+        </w:rPr>
+        <w:t xml:space="preserve"> da </w:t>
+      </w:r>
+      <w:proofErr w:type="spellStart"/>
       <w:r>
         <w:rPr>
           <w:rFonts w:cs="Times New Roman"/>
@@ -117,16 +408,301 @@
           <w:szCs w:val="28"/>
           <w:lang w:val="en-US"/>
         </w:rPr>
-        <w:t>Método Desenvolvimento de Sistemas</w:t>
-      </w:r>
+        <w:t>Método</w:t>
+      </w:r>
+      <w:proofErr w:type="spellEnd"/>
       <w:r>
         <w:rPr>
           <w:rFonts w:cs="Times New Roman"/>
+          <w:b/>
           <w:sz w:val="28"/>
           <w:szCs w:val="28"/>
           <w:lang w:val="en-US"/>
         </w:rPr>
-        <w:t xml:space="preserve"> e não poderá ser reproduzido, emprestado ou entregue sem a permissão específica do Gerente do Projeto.</w:t>
+        <w:t xml:space="preserve"> </w:t>
+      </w:r>
+      <w:proofErr w:type="spellStart"/>
+      <w:r>
+        <w:rPr>
+          <w:rFonts w:cs="Times New Roman"/>
+          <w:b/>
+          <w:sz w:val="28"/>
+          <w:szCs w:val="28"/>
+          <w:lang w:val="en-US"/>
+        </w:rPr>
+        <w:t>Desenvolvimento</w:t>
+      </w:r>
+      <w:proofErr w:type="spellEnd"/>
+      <w:r>
+        <w:rPr>
+          <w:rFonts w:cs="Times New Roman"/>
+          <w:b/>
+          <w:sz w:val="28"/>
+          <w:szCs w:val="28"/>
+          <w:lang w:val="en-US"/>
+        </w:rPr>
+        <w:t xml:space="preserve"> de </w:t>
+      </w:r>
+      <w:proofErr w:type="spellStart"/>
+      <w:r>
+        <w:rPr>
+          <w:rFonts w:cs="Times New Roman"/>
+          <w:b/>
+          <w:sz w:val="28"/>
+          <w:szCs w:val="28"/>
+          <w:lang w:val="en-US"/>
+        </w:rPr>
+        <w:t>Sistemas</w:t>
+      </w:r>
+      <w:proofErr w:type="spellEnd"/>
+      <w:r>
+        <w:rPr>
+          <w:rFonts w:cs="Times New Roman"/>
+          <w:sz w:val="28"/>
+          <w:szCs w:val="28"/>
+          <w:lang w:val="en-US"/>
+        </w:rPr>
+        <w:t xml:space="preserve"> e </w:t>
+      </w:r>
+      <w:proofErr w:type="spellStart"/>
+      <w:r>
+        <w:rPr>
+          <w:rFonts w:cs="Times New Roman"/>
+          <w:sz w:val="28"/>
+          <w:szCs w:val="28"/>
+          <w:lang w:val="en-US"/>
+        </w:rPr>
+        <w:t>não</w:t>
+      </w:r>
+      <w:proofErr w:type="spellEnd"/>
+      <w:r>
+        <w:rPr>
+          <w:rFonts w:cs="Times New Roman"/>
+          <w:sz w:val="28"/>
+          <w:szCs w:val="28"/>
+          <w:lang w:val="en-US"/>
+        </w:rPr>
+        <w:t xml:space="preserve"> </w:t>
+      </w:r>
+      <w:proofErr w:type="spellStart"/>
+      <w:r>
+        <w:rPr>
+          <w:rFonts w:cs="Times New Roman"/>
+          <w:sz w:val="28"/>
+          <w:szCs w:val="28"/>
+          <w:lang w:val="en-US"/>
+        </w:rPr>
+        <w:t>poderá</w:t>
+      </w:r>
+      <w:proofErr w:type="spellEnd"/>
+      <w:r>
+        <w:rPr>
+          <w:rFonts w:cs="Times New Roman"/>
+          <w:sz w:val="28"/>
+          <w:szCs w:val="28"/>
+          <w:lang w:val="en-US"/>
+        </w:rPr>
+        <w:t xml:space="preserve"> </w:t>
+      </w:r>
+      <w:proofErr w:type="spellStart"/>
+      <w:r>
+        <w:rPr>
+          <w:rFonts w:cs="Times New Roman"/>
+          <w:sz w:val="28"/>
+          <w:szCs w:val="28"/>
+          <w:lang w:val="en-US"/>
+        </w:rPr>
+        <w:t>ser</w:t>
+      </w:r>
+      <w:proofErr w:type="spellEnd"/>
+      <w:r>
+        <w:rPr>
+          <w:rFonts w:cs="Times New Roman"/>
+          <w:sz w:val="28"/>
+          <w:szCs w:val="28"/>
+          <w:lang w:val="en-US"/>
+        </w:rPr>
+        <w:t xml:space="preserve"> </w:t>
+      </w:r>
+      <w:proofErr w:type="spellStart"/>
+      <w:r>
+        <w:rPr>
+          <w:rFonts w:cs="Times New Roman"/>
+          <w:sz w:val="28"/>
+          <w:szCs w:val="28"/>
+          <w:lang w:val="en-US"/>
+        </w:rPr>
+        <w:t>reproduzido</w:t>
+      </w:r>
+      <w:proofErr w:type="spellEnd"/>
+      <w:r>
+        <w:rPr>
+          <w:rFonts w:cs="Times New Roman"/>
+          <w:sz w:val="28"/>
+          <w:szCs w:val="28"/>
+          <w:lang w:val="en-US"/>
+        </w:rPr>
+        <w:t xml:space="preserve">, </w:t>
+      </w:r>
+      <w:proofErr w:type="spellStart"/>
+      <w:r>
+        <w:rPr>
+          <w:rFonts w:cs="Times New Roman"/>
+          <w:sz w:val="28"/>
+          <w:szCs w:val="28"/>
+          <w:lang w:val="en-US"/>
+        </w:rPr>
+        <w:t>emprestado</w:t>
+      </w:r>
+      <w:proofErr w:type="spellEnd"/>
+      <w:r>
+        <w:rPr>
+          <w:rFonts w:cs="Times New Roman"/>
+          <w:sz w:val="28"/>
+          <w:szCs w:val="28"/>
+          <w:lang w:val="en-US"/>
+        </w:rPr>
+        <w:t xml:space="preserve"> </w:t>
+      </w:r>
+      <w:proofErr w:type="spellStart"/>
+      <w:r>
+        <w:rPr>
+          <w:rFonts w:cs="Times New Roman"/>
+          <w:sz w:val="28"/>
+          <w:szCs w:val="28"/>
+          <w:lang w:val="en-US"/>
+        </w:rPr>
+        <w:t>ou</w:t>
+      </w:r>
+      <w:proofErr w:type="spellEnd"/>
+      <w:r>
+        <w:rPr>
+          <w:rFonts w:cs="Times New Roman"/>
+          <w:sz w:val="28"/>
+          <w:szCs w:val="28"/>
+          <w:lang w:val="en-US"/>
+        </w:rPr>
+        <w:t xml:space="preserve"> </w:t>
+      </w:r>
+      <w:proofErr w:type="spellStart"/>
+      <w:r>
+        <w:rPr>
+          <w:rFonts w:cs="Times New Roman"/>
+          <w:sz w:val="28"/>
+          <w:szCs w:val="28"/>
+          <w:lang w:val="en-US"/>
+        </w:rPr>
+        <w:t>entregue</w:t>
+      </w:r>
+      <w:proofErr w:type="spellEnd"/>
+      <w:r>
+        <w:rPr>
+          <w:rFonts w:cs="Times New Roman"/>
+          <w:sz w:val="28"/>
+          <w:szCs w:val="28"/>
+          <w:lang w:val="en-US"/>
+        </w:rPr>
+        <w:t xml:space="preserve"> </w:t>
+      </w:r>
+      <w:proofErr w:type="spellStart"/>
+      <w:r>
+        <w:rPr>
+          <w:rFonts w:cs="Times New Roman"/>
+          <w:sz w:val="28"/>
+          <w:szCs w:val="28"/>
+          <w:lang w:val="en-US"/>
+        </w:rPr>
+        <w:t>sem</w:t>
+      </w:r>
+      <w:proofErr w:type="spellEnd"/>
+      <w:r>
+        <w:rPr>
+          <w:rFonts w:cs="Times New Roman"/>
+          <w:sz w:val="28"/>
+          <w:szCs w:val="28"/>
+          <w:lang w:val="en-US"/>
+        </w:rPr>
+        <w:t xml:space="preserve"> a </w:t>
+      </w:r>
+      <w:proofErr w:type="spellStart"/>
+      <w:r>
+        <w:rPr>
+          <w:rFonts w:cs="Times New Roman"/>
+          <w:sz w:val="28"/>
+          <w:szCs w:val="28"/>
+          <w:lang w:val="en-US"/>
+        </w:rPr>
+        <w:t>permissão</w:t>
+      </w:r>
+      <w:proofErr w:type="spellEnd"/>
+      <w:r>
+        <w:rPr>
+          <w:rFonts w:cs="Times New Roman"/>
+          <w:sz w:val="28"/>
+          <w:szCs w:val="28"/>
+          <w:lang w:val="en-US"/>
+        </w:rPr>
+        <w:t xml:space="preserve"> </w:t>
+      </w:r>
+      <w:proofErr w:type="spellStart"/>
+      <w:r>
+        <w:rPr>
+          <w:rFonts w:cs="Times New Roman"/>
+          <w:sz w:val="28"/>
+          <w:szCs w:val="28"/>
+          <w:lang w:val="en-US"/>
+        </w:rPr>
+        <w:t>específica</w:t>
+      </w:r>
+      <w:proofErr w:type="spellEnd"/>
+      <w:r>
+        <w:rPr>
+          <w:rFonts w:cs="Times New Roman"/>
+          <w:sz w:val="28"/>
+          <w:szCs w:val="28"/>
+          <w:lang w:val="en-US"/>
+        </w:rPr>
+        <w:t xml:space="preserve"> do </w:t>
+      </w:r>
+      <w:proofErr w:type="spellStart"/>
+      <w:r>
+        <w:rPr>
+          <w:rFonts w:cs="Times New Roman"/>
+          <w:sz w:val="28"/>
+          <w:szCs w:val="28"/>
+          <w:lang w:val="en-US"/>
+        </w:rPr>
+        <w:t>Gerente</w:t>
+      </w:r>
+      <w:proofErr w:type="spellEnd"/>
+      <w:r>
+        <w:rPr>
+          <w:rFonts w:cs="Times New Roman"/>
+          <w:sz w:val="28"/>
+          <w:szCs w:val="28"/>
+          <w:lang w:val="en-US"/>
+        </w:rPr>
+        <w:t xml:space="preserve"> do </w:t>
+      </w:r>
+      <w:proofErr w:type="spellStart"/>
+      <w:r>
+        <w:rPr>
+          <w:rFonts w:cs="Times New Roman"/>
+          <w:sz w:val="28"/>
+          <w:szCs w:val="28"/>
+          <w:lang w:val="en-US"/>
+        </w:rPr>
+        <w:t>Projeto</w:t>
+      </w:r>
+      <w:proofErr w:type="spellEnd"/>
+      <w:r>
+        <w:rPr>
+          <w:rFonts w:cs="Times New Roman"/>
+          <w:sz w:val="28"/>
+          <w:szCs w:val="28"/>
+          <w:lang w:val="en-US"/>
+        </w:rPr>
+        <w:t>.</w:t>
       </w:r>
       <w:r>
         <w:rPr>
@@ -143,17 +719,22 @@
     </w:p>
     <w:p>
       <w:pPr>
-        <w:rPr>
-          <w:sz w:val="28"/>
-          <w:szCs w:val="28"/>
-        </w:rPr>
-      </w:pPr>
-      <w:r>
-        <w:rPr>
-          <w:sz w:val="28"/>
-          <w:szCs w:val="28"/>
-        </w:rPr>
-        <w:t>1.2 - Documento de Referência</w:t>
+        <w:pStyle w:val="ListParagraph"/>
+        <w:numPr>
+          <w:ilvl w:val="1"/>
+          <w:numId w:val="14"/>
+        </w:numPr>
+        <w:rPr>
+          <w:sz w:val="28"/>
+          <w:szCs w:val="28"/>
+        </w:rPr>
+      </w:pPr>
+      <w:r>
+        <w:rPr>
+          <w:sz w:val="28"/>
+          <w:szCs w:val="28"/>
+        </w:rPr>
+        <w:t>Documento de Referência</w:t>
       </w:r>
     </w:p>
     <w:p/>
@@ -240,17 +821,22 @@
     </w:p>
     <w:p>
       <w:pPr>
-        <w:rPr>
-          <w:sz w:val="28"/>
-          <w:szCs w:val="28"/>
-        </w:rPr>
-      </w:pPr>
-      <w:r>
-        <w:rPr>
-          <w:sz w:val="28"/>
-          <w:szCs w:val="28"/>
-        </w:rPr>
-        <w:t>1.3 - Escopo</w:t>
+        <w:pStyle w:val="ListParagraph"/>
+        <w:numPr>
+          <w:ilvl w:val="1"/>
+          <w:numId w:val="14"/>
+        </w:numPr>
+        <w:rPr>
+          <w:sz w:val="28"/>
+          <w:szCs w:val="28"/>
+        </w:rPr>
+      </w:pPr>
+      <w:r>
+        <w:rPr>
+          <w:sz w:val="28"/>
+          <w:szCs w:val="28"/>
+        </w:rPr>
+        <w:t>Documento de Referência</w:t>
       </w:r>
     </w:p>
     <w:p>
@@ -286,6 +872,7 @@
         </w:rPr>
         <w:t xml:space="preserve">Para definição do escopo do projeto, será realizada a coleta de requisitos com o cliente através de entrevistas, preenchimento de formulários, </w:t>
       </w:r>
+      <w:proofErr w:type="spellStart"/>
       <w:r>
         <w:rPr>
           <w:rFonts w:cs="Arial"/>
@@ -295,6 +882,7 @@
         </w:rPr>
         <w:t>brainstorm</w:t>
       </w:r>
+      <w:proofErr w:type="spellEnd"/>
       <w:r>
         <w:rPr>
           <w:rFonts w:cs="Arial"/>
@@ -303,6 +891,7 @@
         </w:rPr>
         <w:t xml:space="preserve">, análise de documentação, observação do processo e técnicas variadas de criatividade em grupo, como </w:t>
       </w:r>
+      <w:proofErr w:type="spellStart"/>
       <w:r>
         <w:rPr>
           <w:rFonts w:cs="Arial"/>
@@ -312,6 +901,7 @@
         </w:rPr>
         <w:t>delphi</w:t>
       </w:r>
+      <w:proofErr w:type="spellEnd"/>
       <w:r>
         <w:rPr>
           <w:rFonts w:cs="Arial"/>
@@ -401,17 +991,22 @@
     </w:p>
     <w:p>
       <w:pPr>
-        <w:rPr>
-          <w:sz w:val="28"/>
-          <w:szCs w:val="28"/>
-        </w:rPr>
-      </w:pPr>
-      <w:r>
-        <w:rPr>
-          <w:sz w:val="28"/>
-          <w:szCs w:val="28"/>
-        </w:rPr>
-        <w:t>2. PROCESSOS DE PLANEJAMENTO DO PROJETO</w:t>
+        <w:pStyle w:val="ListParagraph"/>
+        <w:numPr>
+          <w:ilvl w:val="0"/>
+          <w:numId w:val="14"/>
+        </w:numPr>
+        <w:rPr>
+          <w:sz w:val="28"/>
+          <w:szCs w:val="28"/>
+        </w:rPr>
+      </w:pPr>
+      <w:r>
+        <w:rPr>
+          <w:sz w:val="28"/>
+          <w:szCs w:val="28"/>
+        </w:rPr>
+        <w:t>PROCESSOS DE PLANEJAMENTO DO PROJETO</w:t>
       </w:r>
     </w:p>
     <w:p>
@@ -452,7 +1047,7 @@
                     <pic:cNvPicPr/>
                   </pic:nvPicPr>
                   <pic:blipFill>
-                    <a:blip r:embed="rId6">
+                    <a:blip r:embed="rId8">
                       <a:extLst>
                         <a:ext uri="{28A0092B-C50C-407E-A947-70E740481C1C}">
                           <a14:useLocalDpi xmlns:a14="http://schemas.microsoft.com/office/drawing/2010/main" val="0"/>
@@ -649,8 +1244,9 @@
           <w:szCs w:val="28"/>
           <w:lang w:val="en-US"/>
         </w:rPr>
-        <w:t>O Gerenciamento do Projeto contemplará a admi</w:t>
-      </w:r>
+        <w:t xml:space="preserve">O </w:t>
+      </w:r>
+      <w:proofErr w:type="spellStart"/>
       <w:r>
         <w:rPr>
           <w:rFonts w:cs="Times New Roman"/>
@@ -658,8 +1254,9 @@
           <w:szCs w:val="28"/>
           <w:lang w:val="en-US"/>
         </w:rPr>
-        <w:t xml:space="preserve">nistração e atividades técnicas </w:t>
-      </w:r>
+        <w:t>Gerenciamento</w:t>
+      </w:r>
+      <w:proofErr w:type="spellEnd"/>
       <w:r>
         <w:rPr>
           <w:rFonts w:cs="Times New Roman"/>
@@ -667,8 +1264,9 @@
           <w:szCs w:val="28"/>
           <w:lang w:val="en-US"/>
         </w:rPr>
-        <w:t>de todas as atividades indicadas na E</w:t>
-      </w:r>
+        <w:t xml:space="preserve"> do </w:t>
+      </w:r>
+      <w:proofErr w:type="spellStart"/>
       <w:r>
         <w:rPr>
           <w:rFonts w:cs="Times New Roman"/>
@@ -676,8 +1274,9 @@
           <w:szCs w:val="28"/>
           <w:lang w:val="en-US"/>
         </w:rPr>
-        <w:t>AP mostrada acima e detalhada</w:t>
-      </w:r>
+        <w:t>Projeto</w:t>
+      </w:r>
+      <w:proofErr w:type="spellEnd"/>
       <w:r>
         <w:rPr>
           <w:rFonts w:cs="Times New Roman"/>
@@ -685,6 +1284,255 @@
           <w:szCs w:val="28"/>
           <w:lang w:val="en-US"/>
         </w:rPr>
+        <w:t xml:space="preserve"> </w:t>
+      </w:r>
+      <w:proofErr w:type="spellStart"/>
+      <w:r>
+        <w:rPr>
+          <w:rFonts w:cs="Times New Roman"/>
+          <w:sz w:val="28"/>
+          <w:szCs w:val="28"/>
+          <w:lang w:val="en-US"/>
+        </w:rPr>
+        <w:t>contemplará</w:t>
+      </w:r>
+      <w:proofErr w:type="spellEnd"/>
+      <w:r>
+        <w:rPr>
+          <w:rFonts w:cs="Times New Roman"/>
+          <w:sz w:val="28"/>
+          <w:szCs w:val="28"/>
+          <w:lang w:val="en-US"/>
+        </w:rPr>
+        <w:t xml:space="preserve"> a </w:t>
+      </w:r>
+      <w:proofErr w:type="spellStart"/>
+      <w:r>
+        <w:rPr>
+          <w:rFonts w:cs="Times New Roman"/>
+          <w:sz w:val="28"/>
+          <w:szCs w:val="28"/>
+          <w:lang w:val="en-US"/>
+        </w:rPr>
+        <w:t>admi</w:t>
+      </w:r>
+      <w:r>
+        <w:rPr>
+          <w:rFonts w:cs="Times New Roman"/>
+          <w:sz w:val="28"/>
+          <w:szCs w:val="28"/>
+          <w:lang w:val="en-US"/>
+        </w:rPr>
+        <w:t>nistração</w:t>
+      </w:r>
+      <w:proofErr w:type="spellEnd"/>
+      <w:r>
+        <w:rPr>
+          <w:rFonts w:cs="Times New Roman"/>
+          <w:sz w:val="28"/>
+          <w:szCs w:val="28"/>
+          <w:lang w:val="en-US"/>
+        </w:rPr>
+        <w:t xml:space="preserve"> e </w:t>
+      </w:r>
+      <w:proofErr w:type="spellStart"/>
+      <w:r>
+        <w:rPr>
+          <w:rFonts w:cs="Times New Roman"/>
+          <w:sz w:val="28"/>
+          <w:szCs w:val="28"/>
+          <w:lang w:val="en-US"/>
+        </w:rPr>
+        <w:t>atividades</w:t>
+      </w:r>
+      <w:proofErr w:type="spellEnd"/>
+      <w:r>
+        <w:rPr>
+          <w:rFonts w:cs="Times New Roman"/>
+          <w:sz w:val="28"/>
+          <w:szCs w:val="28"/>
+          <w:lang w:val="en-US"/>
+        </w:rPr>
+        <w:t xml:space="preserve"> </w:t>
+      </w:r>
+      <w:proofErr w:type="spellStart"/>
+      <w:r>
+        <w:rPr>
+          <w:rFonts w:cs="Times New Roman"/>
+          <w:sz w:val="28"/>
+          <w:szCs w:val="28"/>
+          <w:lang w:val="en-US"/>
+        </w:rPr>
+        <w:t>técnicas</w:t>
+      </w:r>
+      <w:proofErr w:type="spellEnd"/>
+      <w:r>
+        <w:rPr>
+          <w:rFonts w:cs="Times New Roman"/>
+          <w:sz w:val="28"/>
+          <w:szCs w:val="28"/>
+          <w:lang w:val="en-US"/>
+        </w:rPr>
+        <w:t xml:space="preserve"> </w:t>
+      </w:r>
+      <w:r>
+        <w:rPr>
+          <w:rFonts w:cs="Times New Roman"/>
+          <w:sz w:val="28"/>
+          <w:szCs w:val="28"/>
+          <w:lang w:val="en-US"/>
+        </w:rPr>
+        <w:t xml:space="preserve">de </w:t>
+      </w:r>
+      <w:proofErr w:type="spellStart"/>
+      <w:r>
+        <w:rPr>
+          <w:rFonts w:cs="Times New Roman"/>
+          <w:sz w:val="28"/>
+          <w:szCs w:val="28"/>
+          <w:lang w:val="en-US"/>
+        </w:rPr>
+        <w:t>todas</w:t>
+      </w:r>
+      <w:proofErr w:type="spellEnd"/>
+      <w:r>
+        <w:rPr>
+          <w:rFonts w:cs="Times New Roman"/>
+          <w:sz w:val="28"/>
+          <w:szCs w:val="28"/>
+          <w:lang w:val="en-US"/>
+        </w:rPr>
+        <w:t xml:space="preserve"> as </w:t>
+      </w:r>
+      <w:proofErr w:type="spellStart"/>
+      <w:r>
+        <w:rPr>
+          <w:rFonts w:cs="Times New Roman"/>
+          <w:sz w:val="28"/>
+          <w:szCs w:val="28"/>
+          <w:lang w:val="en-US"/>
+        </w:rPr>
+        <w:t>atividades</w:t>
+      </w:r>
+      <w:proofErr w:type="spellEnd"/>
+      <w:r>
+        <w:rPr>
+          <w:rFonts w:cs="Times New Roman"/>
+          <w:sz w:val="28"/>
+          <w:szCs w:val="28"/>
+          <w:lang w:val="en-US"/>
+        </w:rPr>
+        <w:t xml:space="preserve"> </w:t>
+      </w:r>
+      <w:proofErr w:type="spellStart"/>
+      <w:r>
+        <w:rPr>
+          <w:rFonts w:cs="Times New Roman"/>
+          <w:sz w:val="28"/>
+          <w:szCs w:val="28"/>
+          <w:lang w:val="en-US"/>
+        </w:rPr>
+        <w:t>indicadas</w:t>
+      </w:r>
+      <w:proofErr w:type="spellEnd"/>
+      <w:r>
+        <w:rPr>
+          <w:rFonts w:cs="Times New Roman"/>
+          <w:sz w:val="28"/>
+          <w:szCs w:val="28"/>
+          <w:lang w:val="en-US"/>
+        </w:rPr>
+        <w:t xml:space="preserve"> </w:t>
+      </w:r>
+      <w:proofErr w:type="spellStart"/>
+      <w:proofErr w:type="gramStart"/>
+      <w:r>
+        <w:rPr>
+          <w:rFonts w:cs="Times New Roman"/>
+          <w:sz w:val="28"/>
+          <w:szCs w:val="28"/>
+          <w:lang w:val="en-US"/>
+        </w:rPr>
+        <w:t>na</w:t>
+      </w:r>
+      <w:proofErr w:type="spellEnd"/>
+      <w:proofErr w:type="gramEnd"/>
+      <w:r>
+        <w:rPr>
+          <w:rFonts w:cs="Times New Roman"/>
+          <w:sz w:val="28"/>
+          <w:szCs w:val="28"/>
+          <w:lang w:val="en-US"/>
+        </w:rPr>
+        <w:t xml:space="preserve"> E</w:t>
+      </w:r>
+      <w:r>
+        <w:rPr>
+          <w:rFonts w:cs="Times New Roman"/>
+          <w:sz w:val="28"/>
+          <w:szCs w:val="28"/>
+          <w:lang w:val="en-US"/>
+        </w:rPr>
+        <w:t xml:space="preserve">AP </w:t>
+      </w:r>
+      <w:proofErr w:type="spellStart"/>
+      <w:r>
+        <w:rPr>
+          <w:rFonts w:cs="Times New Roman"/>
+          <w:sz w:val="28"/>
+          <w:szCs w:val="28"/>
+          <w:lang w:val="en-US"/>
+        </w:rPr>
+        <w:t>mostrada</w:t>
+      </w:r>
+      <w:proofErr w:type="spellEnd"/>
+      <w:r>
+        <w:rPr>
+          <w:rFonts w:cs="Times New Roman"/>
+          <w:sz w:val="28"/>
+          <w:szCs w:val="28"/>
+          <w:lang w:val="en-US"/>
+        </w:rPr>
+        <w:t xml:space="preserve"> </w:t>
+      </w:r>
+      <w:proofErr w:type="spellStart"/>
+      <w:r>
+        <w:rPr>
+          <w:rFonts w:cs="Times New Roman"/>
+          <w:sz w:val="28"/>
+          <w:szCs w:val="28"/>
+          <w:lang w:val="en-US"/>
+        </w:rPr>
+        <w:t>acima</w:t>
+      </w:r>
+      <w:proofErr w:type="spellEnd"/>
+      <w:r>
+        <w:rPr>
+          <w:rFonts w:cs="Times New Roman"/>
+          <w:sz w:val="28"/>
+          <w:szCs w:val="28"/>
+          <w:lang w:val="en-US"/>
+        </w:rPr>
+        <w:t xml:space="preserve"> e </w:t>
+      </w:r>
+      <w:proofErr w:type="spellStart"/>
+      <w:r>
+        <w:rPr>
+          <w:rFonts w:cs="Times New Roman"/>
+          <w:sz w:val="28"/>
+          <w:szCs w:val="28"/>
+          <w:lang w:val="en-US"/>
+        </w:rPr>
+        <w:t>detalhada</w:t>
+      </w:r>
+      <w:proofErr w:type="spellEnd"/>
+      <w:r>
+        <w:rPr>
+          <w:rFonts w:cs="Times New Roman"/>
+          <w:sz w:val="28"/>
+          <w:szCs w:val="28"/>
+          <w:lang w:val="en-US"/>
+        </w:rPr>
         <w:t xml:space="preserve"> no</w:t>
       </w:r>
       <w:r>
@@ -696,6 +1544,7 @@
         </w:rPr>
         <w:t xml:space="preserve"> </w:t>
       </w:r>
+      <w:proofErr w:type="spellStart"/>
       <w:r>
         <w:rPr>
           <w:rFonts w:cs="Times New Roman"/>
@@ -703,8 +1552,9 @@
           <w:szCs w:val="28"/>
           <w:lang w:val="en-US"/>
         </w:rPr>
-        <w:t xml:space="preserve">Anexo </w:t>
-      </w:r>
+        <w:t>Anexo</w:t>
+      </w:r>
+      <w:proofErr w:type="spellEnd"/>
       <w:r>
         <w:rPr>
           <w:rFonts w:cs="Times New Roman"/>
@@ -712,6 +1562,15 @@
           <w:szCs w:val="28"/>
           <w:lang w:val="en-US"/>
         </w:rPr>
+        <w:t xml:space="preserve"> </w:t>
+      </w:r>
+      <w:r>
+        <w:rPr>
+          <w:rFonts w:cs="Times New Roman"/>
+          <w:sz w:val="28"/>
+          <w:szCs w:val="28"/>
+          <w:lang w:val="en-US"/>
+        </w:rPr>
         <w:t>I</w:t>
       </w:r>
       <w:r>
@@ -721,8 +1580,9 @@
           <w:szCs w:val="28"/>
           <w:lang w:val="en-US"/>
         </w:rPr>
-        <w:t>I deste Plano</w:t>
-      </w:r>
+        <w:t xml:space="preserve">I </w:t>
+      </w:r>
+      <w:proofErr w:type="spellStart"/>
       <w:r>
         <w:rPr>
           <w:rFonts w:cs="Times New Roman"/>
@@ -730,8 +1590,9 @@
           <w:szCs w:val="28"/>
           <w:lang w:val="en-US"/>
         </w:rPr>
-        <w:t>, para</w:t>
-      </w:r>
+        <w:t>deste</w:t>
+      </w:r>
+      <w:proofErr w:type="spellEnd"/>
       <w:r>
         <w:rPr>
           <w:rFonts w:cs="Times New Roman"/>
@@ -739,8 +1600,38 @@
           <w:szCs w:val="28"/>
           <w:lang w:val="en-US"/>
         </w:rPr>
+        <w:t xml:space="preserve"> Plano</w:t>
+      </w:r>
+      <w:r>
+        <w:rPr>
+          <w:rFonts w:cs="Times New Roman"/>
+          <w:sz w:val="28"/>
+          <w:szCs w:val="28"/>
+          <w:lang w:val="en-US"/>
+        </w:rPr>
+        <w:t xml:space="preserve">, </w:t>
+      </w:r>
+      <w:proofErr w:type="spellStart"/>
+      <w:r>
+        <w:rPr>
+          <w:rFonts w:cs="Times New Roman"/>
+          <w:sz w:val="28"/>
+          <w:szCs w:val="28"/>
+          <w:lang w:val="en-US"/>
+        </w:rPr>
+        <w:t>para</w:t>
+      </w:r>
+      <w:proofErr w:type="spellEnd"/>
+      <w:r>
+        <w:rPr>
+          <w:rFonts w:cs="Times New Roman"/>
+          <w:sz w:val="28"/>
+          <w:szCs w:val="28"/>
+          <w:lang w:val="en-US"/>
+        </w:rPr>
         <w:t xml:space="preserve"> </w:t>
       </w:r>
+      <w:proofErr w:type="spellStart"/>
       <w:r>
         <w:rPr>
           <w:rFonts w:cs="Times New Roman"/>
@@ -748,7 +1639,77 @@
           <w:szCs w:val="28"/>
           <w:lang w:val="en-US"/>
         </w:rPr>
-        <w:t>atender as seguintes fases do Projeto:</w:t>
+        <w:t>atender</w:t>
+      </w:r>
+      <w:proofErr w:type="spellEnd"/>
+      <w:r>
+        <w:rPr>
+          <w:rFonts w:cs="Times New Roman"/>
+          <w:sz w:val="28"/>
+          <w:szCs w:val="28"/>
+          <w:lang w:val="en-US"/>
+        </w:rPr>
+        <w:t xml:space="preserve"> as </w:t>
+      </w:r>
+      <w:proofErr w:type="spellStart"/>
+      <w:r>
+        <w:rPr>
+          <w:rFonts w:cs="Times New Roman"/>
+          <w:sz w:val="28"/>
+          <w:szCs w:val="28"/>
+          <w:lang w:val="en-US"/>
+        </w:rPr>
+        <w:t>seguintes</w:t>
+      </w:r>
+      <w:proofErr w:type="spellEnd"/>
+      <w:r>
+        <w:rPr>
+          <w:rFonts w:cs="Times New Roman"/>
+          <w:sz w:val="28"/>
+          <w:szCs w:val="28"/>
+          <w:lang w:val="en-US"/>
+        </w:rPr>
+        <w:t xml:space="preserve"> </w:t>
+      </w:r>
+      <w:proofErr w:type="spellStart"/>
+      <w:r>
+        <w:rPr>
+          <w:rFonts w:cs="Times New Roman"/>
+          <w:sz w:val="28"/>
+          <w:szCs w:val="28"/>
+          <w:lang w:val="en-US"/>
+        </w:rPr>
+        <w:t>fases</w:t>
+      </w:r>
+      <w:proofErr w:type="spellEnd"/>
+      <w:r>
+        <w:rPr>
+          <w:rFonts w:cs="Times New Roman"/>
+          <w:sz w:val="28"/>
+          <w:szCs w:val="28"/>
+          <w:lang w:val="en-US"/>
+        </w:rPr>
+        <w:t xml:space="preserve"> do </w:t>
+      </w:r>
+      <w:proofErr w:type="spellStart"/>
+      <w:r>
+        <w:rPr>
+          <w:rFonts w:cs="Times New Roman"/>
+          <w:sz w:val="28"/>
+          <w:szCs w:val="28"/>
+          <w:lang w:val="en-US"/>
+        </w:rPr>
+        <w:t>Projeto</w:t>
+      </w:r>
+      <w:proofErr w:type="spellEnd"/>
+      <w:r>
+        <w:rPr>
+          <w:rFonts w:cs="Times New Roman"/>
+          <w:sz w:val="28"/>
+          <w:szCs w:val="28"/>
+          <w:lang w:val="en-US"/>
+        </w:rPr>
+        <w:t>:</w:t>
       </w:r>
     </w:p>
     <w:p>
@@ -783,6 +1744,7 @@
           <w:lang w:val="en-US"/>
         </w:rPr>
       </w:pPr>
+      <w:proofErr w:type="spellStart"/>
       <w:r>
         <w:rPr>
           <w:rFonts w:cs="Times New Roman"/>
@@ -790,8 +1752,29 @@
           <w:szCs w:val="28"/>
           <w:lang w:val="en-US"/>
         </w:rPr>
-        <w:t>Elaboração da documentação</w:t>
-      </w:r>
+        <w:t>Elaboração</w:t>
+      </w:r>
+      <w:proofErr w:type="spellEnd"/>
+      <w:r>
+        <w:rPr>
+          <w:rFonts w:cs="Times New Roman"/>
+          <w:sz w:val="28"/>
+          <w:szCs w:val="28"/>
+          <w:lang w:val="en-US"/>
+        </w:rPr>
+        <w:t xml:space="preserve"> da </w:t>
+      </w:r>
+      <w:proofErr w:type="spellStart"/>
+      <w:r>
+        <w:rPr>
+          <w:rFonts w:cs="Times New Roman"/>
+          <w:sz w:val="28"/>
+          <w:szCs w:val="28"/>
+          <w:lang w:val="en-US"/>
+        </w:rPr>
+        <w:t>documentação</w:t>
+      </w:r>
+      <w:proofErr w:type="spellEnd"/>
     </w:p>
     <w:p>
       <w:pPr>
@@ -811,6 +1794,7 @@
           <w:lang w:val="en-US"/>
         </w:rPr>
       </w:pPr>
+      <w:proofErr w:type="spellStart"/>
       <w:r>
         <w:rPr>
           <w:rFonts w:cs="Times New Roman"/>
@@ -820,6 +1804,7 @@
         </w:rPr>
         <w:t>Prototipação</w:t>
       </w:r>
+      <w:proofErr w:type="spellEnd"/>
     </w:p>
     <w:p>
       <w:pPr>
@@ -839,6 +1824,7 @@
           <w:lang w:val="en-US"/>
         </w:rPr>
       </w:pPr>
+      <w:proofErr w:type="spellStart"/>
       <w:r>
         <w:rPr>
           <w:rFonts w:cs="Times New Roman"/>
@@ -848,6 +1834,7 @@
         </w:rPr>
         <w:t>Validação</w:t>
       </w:r>
+      <w:proofErr w:type="spellEnd"/>
     </w:p>
     <w:p>
       <w:pPr>
@@ -867,6 +1854,7 @@
           <w:lang w:val="en-US"/>
         </w:rPr>
       </w:pPr>
+      <w:proofErr w:type="spellStart"/>
       <w:r>
         <w:rPr>
           <w:rFonts w:cs="Times New Roman"/>
@@ -876,6 +1864,7 @@
         </w:rPr>
         <w:t>Desenvolvimento</w:t>
       </w:r>
+      <w:proofErr w:type="spellEnd"/>
     </w:p>
     <w:p>
       <w:pPr>
@@ -921,7 +1910,12 @@
     </w:p>
     <w:p>
       <w:pPr>
+        <w:pStyle w:val="ListParagraph"/>
         <w:widowControl w:val="0"/>
+        <w:numPr>
+          <w:ilvl w:val="0"/>
+          <w:numId w:val="14"/>
+        </w:numPr>
         <w:autoSpaceDE w:val="0"/>
         <w:autoSpaceDN w:val="0"/>
         <w:adjustRightInd w:val="0"/>
@@ -939,7 +1933,7 @@
           <w:szCs w:val="28"/>
           <w:lang w:val="en-US"/>
         </w:rPr>
-        <w:t>3. PRAZO</w:t>
+        <w:t>PRAZO</w:t>
       </w:r>
     </w:p>
     <w:p>
@@ -1008,7 +2002,6 @@
           <w:szCs w:val="28"/>
           <w:lang w:val="en-US"/>
         </w:rPr>
-        <w:lastRenderedPageBreak/>
         <w:drawing>
           <wp:inline distT="0" distB="0" distL="0" distR="0" wp14:anchorId="4B5C7156" wp14:editId="6F0C6236">
             <wp:extent cx="5270500" cy="3131185"/>
@@ -1025,7 +2018,7 @@
                     <pic:cNvPicPr/>
                   </pic:nvPicPr>
                   <pic:blipFill>
-                    <a:blip r:embed="rId7">
+                    <a:blip r:embed="rId9">
                       <a:extLst>
                         <a:ext uri="{28A0092B-C50C-407E-A947-70E740481C1C}">
                           <a14:useLocalDpi xmlns:a14="http://schemas.microsoft.com/office/drawing/2010/main" val="0"/>
@@ -1089,8 +2082,9 @@
           <w:szCs w:val="28"/>
           <w:lang w:val="en-US"/>
         </w:rPr>
-        <w:t>O Cronograma do Projeto está elabora</w:t>
-      </w:r>
+        <w:t xml:space="preserve">O </w:t>
+      </w:r>
+      <w:proofErr w:type="spellStart"/>
       <w:r>
         <w:rPr>
           <w:rFonts w:cs="Times New Roman"/>
@@ -1098,8 +2092,9 @@
           <w:szCs w:val="28"/>
           <w:lang w:val="en-US"/>
         </w:rPr>
-        <w:t xml:space="preserve">do considerando o calendário </w:t>
-      </w:r>
+        <w:t>Cronograma</w:t>
+      </w:r>
+      <w:proofErr w:type="spellEnd"/>
       <w:r>
         <w:rPr>
           <w:rFonts w:cs="Times New Roman"/>
@@ -1107,8 +2102,168 @@
           <w:szCs w:val="28"/>
           <w:lang w:val="en-US"/>
         </w:rPr>
-        <w:t>com 40 horas semanais</w:t>
-      </w:r>
+        <w:t xml:space="preserve"> do </w:t>
+      </w:r>
+      <w:proofErr w:type="spellStart"/>
+      <w:r>
+        <w:rPr>
+          <w:rFonts w:cs="Times New Roman"/>
+          <w:sz w:val="28"/>
+          <w:szCs w:val="28"/>
+          <w:lang w:val="en-US"/>
+        </w:rPr>
+        <w:t>Projeto</w:t>
+      </w:r>
+      <w:proofErr w:type="spellEnd"/>
+      <w:r>
+        <w:rPr>
+          <w:rFonts w:cs="Times New Roman"/>
+          <w:sz w:val="28"/>
+          <w:szCs w:val="28"/>
+          <w:lang w:val="en-US"/>
+        </w:rPr>
+        <w:t xml:space="preserve"> </w:t>
+      </w:r>
+      <w:proofErr w:type="spellStart"/>
+      <w:r>
+        <w:rPr>
+          <w:rFonts w:cs="Times New Roman"/>
+          <w:sz w:val="28"/>
+          <w:szCs w:val="28"/>
+          <w:lang w:val="en-US"/>
+        </w:rPr>
+        <w:t>está</w:t>
+      </w:r>
+      <w:proofErr w:type="spellEnd"/>
+      <w:r>
+        <w:rPr>
+          <w:rFonts w:cs="Times New Roman"/>
+          <w:sz w:val="28"/>
+          <w:szCs w:val="28"/>
+          <w:lang w:val="en-US"/>
+        </w:rPr>
+        <w:t xml:space="preserve"> </w:t>
+      </w:r>
+      <w:proofErr w:type="spellStart"/>
+      <w:r>
+        <w:rPr>
+          <w:rFonts w:cs="Times New Roman"/>
+          <w:sz w:val="28"/>
+          <w:szCs w:val="28"/>
+          <w:lang w:val="en-US"/>
+        </w:rPr>
+        <w:t>elabora</w:t>
+      </w:r>
+      <w:r>
+        <w:rPr>
+          <w:rFonts w:cs="Times New Roman"/>
+          <w:sz w:val="28"/>
+          <w:szCs w:val="28"/>
+          <w:lang w:val="en-US"/>
+        </w:rPr>
+        <w:t>do</w:t>
+      </w:r>
+      <w:proofErr w:type="spellEnd"/>
+      <w:r>
+        <w:rPr>
+          <w:rFonts w:cs="Times New Roman"/>
+          <w:sz w:val="28"/>
+          <w:szCs w:val="28"/>
+          <w:lang w:val="en-US"/>
+        </w:rPr>
+        <w:t xml:space="preserve"> </w:t>
+      </w:r>
+      <w:proofErr w:type="spellStart"/>
+      <w:r>
+        <w:rPr>
+          <w:rFonts w:cs="Times New Roman"/>
+          <w:sz w:val="28"/>
+          <w:szCs w:val="28"/>
+          <w:lang w:val="en-US"/>
+        </w:rPr>
+        <w:t>considerando</w:t>
+      </w:r>
+      <w:proofErr w:type="spellEnd"/>
+      <w:r>
+        <w:rPr>
+          <w:rFonts w:cs="Times New Roman"/>
+          <w:sz w:val="28"/>
+          <w:szCs w:val="28"/>
+          <w:lang w:val="en-US"/>
+        </w:rPr>
+        <w:t xml:space="preserve"> o </w:t>
+      </w:r>
+      <w:proofErr w:type="spellStart"/>
+      <w:r>
+        <w:rPr>
+          <w:rFonts w:cs="Times New Roman"/>
+          <w:sz w:val="28"/>
+          <w:szCs w:val="28"/>
+          <w:lang w:val="en-US"/>
+        </w:rPr>
+        <w:t>calendário</w:t>
+      </w:r>
+      <w:proofErr w:type="spellEnd"/>
+      <w:r>
+        <w:rPr>
+          <w:rFonts w:cs="Times New Roman"/>
+          <w:sz w:val="28"/>
+          <w:szCs w:val="28"/>
+          <w:lang w:val="en-US"/>
+        </w:rPr>
+        <w:t xml:space="preserve"> </w:t>
+      </w:r>
+      <w:proofErr w:type="gramStart"/>
+      <w:r>
+        <w:rPr>
+          <w:rFonts w:cs="Times New Roman"/>
+          <w:sz w:val="28"/>
+          <w:szCs w:val="28"/>
+          <w:lang w:val="en-US"/>
+        </w:rPr>
+        <w:t>com</w:t>
+      </w:r>
+      <w:proofErr w:type="gramEnd"/>
+      <w:r>
+        <w:rPr>
+          <w:rFonts w:cs="Times New Roman"/>
+          <w:sz w:val="28"/>
+          <w:szCs w:val="28"/>
+          <w:lang w:val="en-US"/>
+        </w:rPr>
+        <w:t xml:space="preserve"> 40 </w:t>
+      </w:r>
+      <w:proofErr w:type="spellStart"/>
+      <w:r>
+        <w:rPr>
+          <w:rFonts w:cs="Times New Roman"/>
+          <w:sz w:val="28"/>
+          <w:szCs w:val="28"/>
+          <w:lang w:val="en-US"/>
+        </w:rPr>
+        <w:t>horas</w:t>
+      </w:r>
+      <w:proofErr w:type="spellEnd"/>
+      <w:r>
+        <w:rPr>
+          <w:rFonts w:cs="Times New Roman"/>
+          <w:sz w:val="28"/>
+          <w:szCs w:val="28"/>
+          <w:lang w:val="en-US"/>
+        </w:rPr>
+        <w:t xml:space="preserve"> </w:t>
+      </w:r>
+      <w:proofErr w:type="spellStart"/>
+      <w:r>
+        <w:rPr>
+          <w:rFonts w:cs="Times New Roman"/>
+          <w:sz w:val="28"/>
+          <w:szCs w:val="28"/>
+          <w:lang w:val="en-US"/>
+        </w:rPr>
+        <w:t>semanais</w:t>
+      </w:r>
+      <w:proofErr w:type="spellEnd"/>
       <w:r>
         <w:rPr>
           <w:rFonts w:cs="Times New Roman"/>
@@ -1129,17 +2284,22 @@
     </w:p>
     <w:p>
       <w:pPr>
-        <w:rPr>
-          <w:sz w:val="28"/>
-          <w:szCs w:val="28"/>
-        </w:rPr>
-      </w:pPr>
-      <w:r>
-        <w:rPr>
-          <w:sz w:val="28"/>
-          <w:szCs w:val="28"/>
-        </w:rPr>
-        <w:t>4. CUSTOS</w:t>
+        <w:pStyle w:val="ListParagraph"/>
+        <w:numPr>
+          <w:ilvl w:val="0"/>
+          <w:numId w:val="14"/>
+        </w:numPr>
+        <w:rPr>
+          <w:sz w:val="28"/>
+          <w:szCs w:val="28"/>
+        </w:rPr>
+      </w:pPr>
+      <w:r>
+        <w:rPr>
+          <w:sz w:val="28"/>
+          <w:szCs w:val="28"/>
+        </w:rPr>
+        <w:t>CUSTOS</w:t>
       </w:r>
     </w:p>
     <w:p>
@@ -1376,7 +2536,6 @@
           <w:sz w:val="28"/>
           <w:szCs w:val="28"/>
         </w:rPr>
-        <w:lastRenderedPageBreak/>
         <w:tab/>
         <w:t xml:space="preserve">- </w:t>
       </w:r>
@@ -1558,9 +2717,18 @@
           <w:rFonts w:asciiTheme="minorHAnsi" w:hAnsiTheme="minorHAnsi"/>
           <w:color w:val="auto"/>
         </w:rPr>
-        <w:t>Estimativas bottom-up</w:t>
+        <w:t xml:space="preserve">Estimativas </w:t>
+      </w:r>
+      <w:proofErr w:type="spellStart"/>
+      <w:r>
+        <w:rPr>
+          <w:rFonts w:asciiTheme="minorHAnsi" w:hAnsiTheme="minorHAnsi"/>
+          <w:color w:val="auto"/>
+        </w:rPr>
+        <w:t>bottom-up</w:t>
       </w:r>
       <w:bookmarkEnd w:id="4"/>
+      <w:proofErr w:type="spellEnd"/>
     </w:p>
     <w:p>
       <w:pPr>
@@ -1699,11 +2867,73 @@
         </w:rPr>
         <w:t>ORÇAMENTAÇÃO DOS CUSTOS</w:t>
       </w:r>
-      <w:bookmarkStart w:id="6" w:name="_GoBack"/>
+    </w:p>
+    <w:p>
+      <w:pPr>
+        <w:rPr>
+          <w:sz w:val="28"/>
+          <w:szCs w:val="28"/>
+        </w:rPr>
+      </w:pPr>
+      <w:r>
+        <w:rPr>
+          <w:sz w:val="28"/>
+          <w:szCs w:val="28"/>
+        </w:rPr>
+        <w:tab/>
+      </w:r>
+      <w:r>
+        <w:rPr>
+          <w:sz w:val="28"/>
+          <w:szCs w:val="28"/>
+        </w:rPr>
+        <w:t>Nessa etapa se</w:t>
+      </w:r>
+      <w:r>
+        <w:rPr>
+          <w:sz w:val="28"/>
+          <w:szCs w:val="28"/>
+        </w:rPr>
+        <w:t>rá</w:t>
+      </w:r>
+      <w:r>
+        <w:rPr>
+          <w:sz w:val="28"/>
+          <w:szCs w:val="28"/>
+        </w:rPr>
+        <w:t xml:space="preserve"> feita a agregação dos custos estimados de atividades individuais ou pacotes de trabalho para estabelecer uma linha de base dos custos. </w:t>
+      </w:r>
+    </w:p>
+    <w:p>
+      <w:pPr>
+        <w:pStyle w:val="Heading4"/>
+        <w:rPr>
+          <w:rFonts w:asciiTheme="minorHAnsi" w:hAnsiTheme="minorHAnsi"/>
+          <w:color w:val="auto"/>
+          <w:u w:val="single"/>
+        </w:rPr>
+      </w:pPr>
+      <w:r>
+        <w:rPr>
+          <w:rFonts w:asciiTheme="minorHAnsi" w:hAnsiTheme="minorHAnsi"/>
+          <w:color w:val="auto"/>
+        </w:rPr>
+        <w:tab/>
+      </w:r>
+      <w:bookmarkStart w:id="6" w:name="_Toc181292119"/>
+      <w:r>
+        <w:rPr>
+          <w:rFonts w:asciiTheme="minorHAnsi" w:hAnsiTheme="minorHAnsi"/>
+          <w:color w:val="auto"/>
+        </w:rPr>
+        <w:t>Estrutura Analítica do Projeto (EAP)</w:t>
+      </w:r>
       <w:bookmarkEnd w:id="6"/>
     </w:p>
     <w:p>
       <w:pPr>
+        <w:spacing w:after="240" w:line="312" w:lineRule="auto"/>
+        <w:jc w:val="both"/>
         <w:rPr>
           <w:sz w:val="28"/>
           <w:szCs w:val="28"/>
@@ -1721,21 +2951,7 @@
           <w:sz w:val="28"/>
           <w:szCs w:val="28"/>
         </w:rPr>
-        <w:t>Nessa etapa se</w:t>
-      </w:r>
-      <w:r>
-        <w:rPr>
-          <w:sz w:val="28"/>
-          <w:szCs w:val="28"/>
-        </w:rPr>
-        <w:t>rá</w:t>
-      </w:r>
-      <w:r>
-        <w:rPr>
-          <w:sz w:val="28"/>
-          <w:szCs w:val="28"/>
-        </w:rPr>
-        <w:t xml:space="preserve"> feita a agregação dos custos estimados de atividades individuais ou pacotes de trabalho para estabelecer uma linha de base dos custos. </w:t>
+        <w:t>Identifica os elementos do projeto para os quais os custos serão alocados.</w:t>
       </w:r>
     </w:p>
     <w:p>
@@ -1744,7 +2960,6 @@
         <w:rPr>
           <w:rFonts w:asciiTheme="minorHAnsi" w:hAnsiTheme="minorHAnsi"/>
           <w:color w:val="auto"/>
-          <w:u w:val="single"/>
         </w:rPr>
       </w:pPr>
       <w:r>
@@ -1752,16 +2967,15 @@
           <w:rFonts w:asciiTheme="minorHAnsi" w:hAnsiTheme="minorHAnsi"/>
           <w:color w:val="auto"/>
         </w:rPr>
-        <w:lastRenderedPageBreak/>
         <w:tab/>
       </w:r>
-      <w:bookmarkStart w:id="7" w:name="_Toc181292119"/>
+      <w:bookmarkStart w:id="7" w:name="_Toc181292120"/>
       <w:r>
         <w:rPr>
           <w:rFonts w:asciiTheme="minorHAnsi" w:hAnsiTheme="minorHAnsi"/>
           <w:color w:val="auto"/>
         </w:rPr>
-        <w:t>Estrutura Analítica do Projeto (EAP)</w:t>
+        <w:t>Cronograma do Projeto</w:t>
       </w:r>
       <w:bookmarkEnd w:id="7"/>
     </w:p>
@@ -1786,56 +3000,37 @@
           <w:sz w:val="28"/>
           <w:szCs w:val="28"/>
         </w:rPr>
-        <w:t>Identifica os elementos do projeto para os quais os custos serão alocados.</w:t>
+        <w:t>Inclui as datas planejadas de início e as datas estimadas de término para os elementos do projeto. Essa informação importante tendo em vista a alocação dos recursos para as datas em que vai ocorrer a execução da tarefa.</w:t>
       </w:r>
     </w:p>
     <w:p>
       <w:pPr>
-        <w:pStyle w:val="Heading4"/>
-        <w:rPr>
-          <w:rFonts w:asciiTheme="minorHAnsi" w:hAnsiTheme="minorHAnsi"/>
-          <w:color w:val="auto"/>
-        </w:rPr>
-      </w:pPr>
-      <w:r>
-        <w:rPr>
-          <w:rFonts w:asciiTheme="minorHAnsi" w:hAnsiTheme="minorHAnsi"/>
-          <w:color w:val="auto"/>
-        </w:rPr>
-        <w:tab/>
-      </w:r>
-      <w:bookmarkStart w:id="8" w:name="_Toc181292120"/>
-      <w:r>
-        <w:rPr>
-          <w:rFonts w:asciiTheme="minorHAnsi" w:hAnsiTheme="minorHAnsi"/>
-          <w:color w:val="auto"/>
-        </w:rPr>
-        <w:t>Cronograma do Projeto</w:t>
-      </w:r>
-      <w:bookmarkEnd w:id="8"/>
+        <w:rPr>
+          <w:sz w:val="28"/>
+          <w:szCs w:val="28"/>
+        </w:rPr>
+      </w:pPr>
     </w:p>
     <w:p>
       <w:pPr>
-        <w:spacing w:after="240" w:line="312" w:lineRule="auto"/>
-        <w:jc w:val="both"/>
-        <w:rPr>
-          <w:sz w:val="28"/>
-          <w:szCs w:val="28"/>
-        </w:rPr>
-      </w:pPr>
-      <w:r>
-        <w:rPr>
-          <w:sz w:val="28"/>
-          <w:szCs w:val="28"/>
-        </w:rPr>
-        <w:tab/>
-      </w:r>
-      <w:r>
-        <w:rPr>
-          <w:sz w:val="28"/>
-          <w:szCs w:val="28"/>
-        </w:rPr>
-        <w:t>Inclui as datas planejadas de início e as datas estimadas de término para os elementos do projeto. Essa informação importante tendo em vista a alocação dos recursos para as datas em que vai ocorrer a execução da tarefa.</w:t>
+        <w:rPr>
+          <w:sz w:val="28"/>
+          <w:szCs w:val="28"/>
+        </w:rPr>
+      </w:pPr>
+      <w:r>
+        <w:rPr>
+          <w:sz w:val="28"/>
+          <w:szCs w:val="28"/>
+        </w:rPr>
+        <w:t>5</w:t>
+      </w:r>
+      <w:r>
+        <w:rPr>
+          <w:sz w:val="28"/>
+          <w:szCs w:val="28"/>
+        </w:rPr>
+        <w:t>. RISCOS DO PROJETO</w:t>
       </w:r>
     </w:p>
     <w:p>
@@ -1845,42 +3040,57 @@
           <w:szCs w:val="28"/>
         </w:rPr>
       </w:pPr>
+      <w:r>
+        <w:rPr>
+          <w:sz w:val="28"/>
+          <w:szCs w:val="28"/>
+        </w:rPr>
+        <w:tab/>
+      </w:r>
     </w:p>
     <w:p>
       <w:pPr>
-        <w:rPr>
-          <w:sz w:val="28"/>
-          <w:szCs w:val="28"/>
-        </w:rPr>
-      </w:pPr>
-      <w:r>
-        <w:rPr>
-          <w:sz w:val="28"/>
-          <w:szCs w:val="28"/>
-        </w:rPr>
-        <w:t>5</w:t>
-      </w:r>
-      <w:r>
-        <w:rPr>
-          <w:sz w:val="28"/>
-          <w:szCs w:val="28"/>
-        </w:rPr>
-        <w:t>. RISCOS DO PROJETO</w:t>
+        <w:spacing w:after="240" w:line="360" w:lineRule="auto"/>
+        <w:jc w:val="both"/>
+        <w:rPr>
+          <w:rFonts w:cs="Arial"/>
+          <w:sz w:val="28"/>
+          <w:szCs w:val="28"/>
+        </w:rPr>
+      </w:pPr>
+      <w:r>
+        <w:rPr>
+          <w:sz w:val="28"/>
+          <w:szCs w:val="28"/>
+        </w:rPr>
+        <w:tab/>
+      </w:r>
+      <w:r>
+        <w:rPr>
+          <w:rFonts w:cs="Arial"/>
+          <w:sz w:val="28"/>
+          <w:szCs w:val="28"/>
+        </w:rPr>
+        <w:t>O gerenciamento de riscos vai ser realizado de acordo com o documento de Gerência de Ricos do Projeto. O mesmo descreve os passos para gerenciar os riscos, de forma a garantir que haja um controle dos riscos que podem afetar o objetivo do projeto de forma negativa ou positiva.</w:t>
       </w:r>
     </w:p>
     <w:p>
       <w:pPr>
-        <w:rPr>
-          <w:sz w:val="28"/>
-          <w:szCs w:val="28"/>
-        </w:rPr>
-      </w:pPr>
-      <w:r>
-        <w:rPr>
-          <w:sz w:val="28"/>
-          <w:szCs w:val="28"/>
-        </w:rPr>
-        <w:tab/>
+        <w:spacing w:after="240" w:line="360" w:lineRule="auto"/>
+        <w:jc w:val="both"/>
+        <w:rPr>
+          <w:rFonts w:cs="Arial"/>
+          <w:sz w:val="28"/>
+          <w:szCs w:val="28"/>
+        </w:rPr>
+      </w:pPr>
+      <w:r>
+        <w:rPr>
+          <w:rFonts w:cs="Arial"/>
+          <w:sz w:val="28"/>
+          <w:szCs w:val="28"/>
+        </w:rPr>
+        <w:t>5.1 PROCEDIMENTOS</w:t>
       </w:r>
     </w:p>
     <w:p>
@@ -1895,8 +3105,8 @@
       </w:pPr>
       <w:r>
         <w:rPr>
-          <w:sz w:val="28"/>
-          <w:szCs w:val="28"/>
+          <w:rFonts w:cs="Arial"/>
+          <w:szCs w:val="22"/>
         </w:rPr>
         <w:tab/>
       </w:r>
@@ -1906,7 +3116,7 @@
           <w:sz w:val="28"/>
           <w:szCs w:val="28"/>
         </w:rPr>
-        <w:t>O gerenciamento de riscos vai ser realizado de acordo com o documento de Gerência de Ricos do Projeto. O mesmo descreve os passos para gerenciar os riscos, de forma a garantir que haja um controle dos riscos que podem afetar o objetivo do projeto de forma negativa ou positiva.</w:t>
+        <w:t>Descrição detalhada dos riscos destacando suas características e documentação dos mesmos. O processo de identificação dos riscos pode ser feito utilizando vários métodos, como Análise de Premissas, Revisões da Documentação, sendo que para este projeto utilizaremos o método Brainstorming.</w:t>
       </w:r>
     </w:p>
     <w:p>
@@ -1925,7 +3135,7 @@
           <w:sz w:val="28"/>
           <w:szCs w:val="28"/>
         </w:rPr>
-        <w:t>5.1 PROCEDIMENTOS</w:t>
+        <w:t>5.2 MONITORAR E CONTROLAR OS RISCOS</w:t>
       </w:r>
     </w:p>
     <w:p>
@@ -1941,7 +3151,8 @@
       <w:r>
         <w:rPr>
           <w:rFonts w:cs="Arial"/>
-          <w:szCs w:val="22"/>
+          <w:sz w:val="28"/>
+          <w:szCs w:val="28"/>
         </w:rPr>
         <w:tab/>
       </w:r>
@@ -1951,7 +3162,31 @@
           <w:sz w:val="28"/>
           <w:szCs w:val="28"/>
         </w:rPr>
-        <w:t>Descrição detalhada dos riscos destacando suas características e documentação dos mesmos. O processo de identificação dos riscos pode ser feito utilizando vários métodos, como Análise de Premissas, Revisões da Documentação, sendo que para este projeto utilizaremos o método Brainstorming.</w:t>
+        <w:t xml:space="preserve">O monitoramento e o controle dos riscos são feitos durante todo o projeto, até o seu término, sendo que o documento de monitoramento e controle deve ser preenchido neste período. Além </w:t>
+      </w:r>
+      <w:r>
+        <w:rPr>
+          <w:rFonts w:cs="Arial"/>
+          <w:sz w:val="28"/>
+          <w:szCs w:val="28"/>
+        </w:rPr>
+        <w:t xml:space="preserve">disso, deve-se </w:t>
+      </w:r>
+      <w:r>
+        <w:rPr>
+          <w:rFonts w:cs="Arial"/>
+          <w:sz w:val="28"/>
+          <w:szCs w:val="28"/>
+        </w:rPr>
+        <w:t>ficar atento ao surgimento de novos riscos, controlando-os da mesma forma que os riscos identificados na fase inicial do projeto.</w:t>
+      </w:r>
+      <w:r>
+        <w:rPr>
+          <w:rFonts w:cs="Arial"/>
+          <w:sz w:val="28"/>
+          <w:szCs w:val="28"/>
+        </w:rPr>
+        <w:t xml:space="preserve"> </w:t>
       </w:r>
     </w:p>
     <w:p>
@@ -1970,7 +3205,15 @@
           <w:sz w:val="28"/>
           <w:szCs w:val="28"/>
         </w:rPr>
-        <w:t>5.2 MONITORAR E CONTROLAR OS RISCOS</w:t>
+        <w:tab/>
+      </w:r>
+      <w:r>
+        <w:rPr>
+          <w:rFonts w:cs="Arial"/>
+          <w:sz w:val="28"/>
+          <w:szCs w:val="28"/>
+        </w:rPr>
+        <w:t xml:space="preserve">De forma a manter um controle eficaz dos riscos do projeto, deve ser definida uma situação, a data da ocorrência, o responsável e uma observação, considerando os seguintes critérios: </w:t>
       </w:r>
     </w:p>
     <w:p>
@@ -1997,32 +3240,7 @@
           <w:sz w:val="28"/>
           <w:szCs w:val="28"/>
         </w:rPr>
-        <w:t xml:space="preserve">O monitoramento e o controle dos riscos são feitos durante todo o projeto, até o seu término, sendo que o documento de monitoramento e controle deve ser preenchido neste período. Além </w:t>
-      </w:r>
-      <w:r>
-        <w:rPr>
-          <w:rFonts w:cs="Arial"/>
-          <w:sz w:val="28"/>
-          <w:szCs w:val="28"/>
-        </w:rPr>
-        <w:lastRenderedPageBreak/>
-        <w:t xml:space="preserve">disso, deve-se </w:t>
-      </w:r>
-      <w:r>
-        <w:rPr>
-          <w:rFonts w:cs="Arial"/>
-          <w:sz w:val="28"/>
-          <w:szCs w:val="28"/>
-        </w:rPr>
-        <w:t>ficar atento ao surgimento de novos riscos, controlando-os da mesma forma que os riscos identificados na fase inicial do projeto.</w:t>
-      </w:r>
-      <w:r>
-        <w:rPr>
-          <w:rFonts w:cs="Arial"/>
-          <w:sz w:val="28"/>
-          <w:szCs w:val="28"/>
-        </w:rPr>
-        <w:t xml:space="preserve"> </w:t>
+        <w:t>Situação: Ocorreu, não ocorreu ou risco eliminado</w:t>
       </w:r>
     </w:p>
     <w:p>
@@ -2049,11 +3267,16 @@
           <w:sz w:val="28"/>
           <w:szCs w:val="28"/>
         </w:rPr>
-        <w:t xml:space="preserve">De forma a manter um controle eficaz dos riscos do projeto, deve ser definida uma situação, a data da ocorrência, o responsável e uma observação, considerando os seguintes critérios: </w:t>
+        <w:t>Observação: deve ser preenchida quando o risco ocorrer ou for eliminado.</w:t>
       </w:r>
     </w:p>
     <w:p>
       <w:pPr>
+        <w:pStyle w:val="ListParagraph"/>
+        <w:numPr>
+          <w:ilvl w:val="0"/>
+          <w:numId w:val="14"/>
+        </w:numPr>
         <w:spacing w:after="240" w:line="360" w:lineRule="auto"/>
         <w:jc w:val="both"/>
         <w:rPr>
@@ -2062,67 +3285,15 @@
           <w:szCs w:val="28"/>
         </w:rPr>
       </w:pPr>
+      <w:bookmarkStart w:id="8" w:name="_GoBack"/>
+      <w:bookmarkEnd w:id="8"/>
       <w:r>
         <w:rPr>
           <w:rFonts w:cs="Arial"/>
           <w:sz w:val="28"/>
           <w:szCs w:val="28"/>
         </w:rPr>
-        <w:tab/>
-      </w:r>
-      <w:r>
-        <w:rPr>
-          <w:rFonts w:cs="Arial"/>
-          <w:sz w:val="28"/>
-          <w:szCs w:val="28"/>
-        </w:rPr>
-        <w:t>Situação: Ocorreu, não ocorreu ou risco eliminado</w:t>
-      </w:r>
-    </w:p>
-    <w:p>
-      <w:pPr>
-        <w:spacing w:after="240" w:line="360" w:lineRule="auto"/>
-        <w:jc w:val="both"/>
-        <w:rPr>
-          <w:rFonts w:cs="Arial"/>
-          <w:sz w:val="28"/>
-          <w:szCs w:val="28"/>
-        </w:rPr>
-      </w:pPr>
-      <w:r>
-        <w:rPr>
-          <w:rFonts w:cs="Arial"/>
-          <w:sz w:val="28"/>
-          <w:szCs w:val="28"/>
-        </w:rPr>
-        <w:tab/>
-      </w:r>
-      <w:r>
-        <w:rPr>
-          <w:rFonts w:cs="Arial"/>
-          <w:sz w:val="28"/>
-          <w:szCs w:val="28"/>
-        </w:rPr>
-        <w:t>Observação: deve ser preenchida quando o risco ocorrer ou for eliminado.</w:t>
-      </w:r>
-    </w:p>
-    <w:p>
-      <w:pPr>
-        <w:spacing w:after="240" w:line="360" w:lineRule="auto"/>
-        <w:jc w:val="both"/>
-        <w:rPr>
-          <w:rFonts w:cs="Arial"/>
-          <w:sz w:val="28"/>
-          <w:szCs w:val="28"/>
-        </w:rPr>
-      </w:pPr>
-      <w:r>
-        <w:rPr>
-          <w:rFonts w:cs="Arial"/>
-          <w:sz w:val="28"/>
-          <w:szCs w:val="28"/>
-        </w:rPr>
-        <w:t>5.3 PLANILHA DE ANÁLISE DE RISCO DO PROJETO</w:t>
+        <w:t>PLANILHA DE ANÁLISE DE RISCO DO PROJETO</w:t>
       </w:r>
     </w:p>
     <w:tbl>
@@ -3351,7 +4522,6 @@
                 <w:rFonts w:cs="Arial"/>
                 <w:color w:val="000000"/>
               </w:rPr>
-              <w:lastRenderedPageBreak/>
               <w:t>7</w:t>
             </w:r>
           </w:p>
@@ -4746,7 +5916,6 @@
           <w:sz w:val="48"/>
           <w:szCs w:val="48"/>
         </w:rPr>
-        <w:lastRenderedPageBreak/>
         <w:t>ANEXO I</w:t>
       </w:r>
     </w:p>
@@ -4821,6 +5990,7 @@
           <w:szCs w:val="36"/>
         </w:rPr>
       </w:pPr>
+      <w:proofErr w:type="spellStart"/>
       <w:r>
         <w:rPr>
           <w:rFonts w:ascii="Calibri" w:hAnsi="Calibri"/>
@@ -4828,7 +5998,17 @@
           <w:sz w:val="36"/>
           <w:szCs w:val="36"/>
         </w:rPr>
-        <w:t>DroidFitness.</w:t>
+        <w:t>DroidFitness</w:t>
+      </w:r>
+      <w:proofErr w:type="spellEnd"/>
+      <w:r>
+        <w:rPr>
+          <w:rFonts w:ascii="Calibri" w:hAnsi="Calibri"/>
+          <w:b/>
+          <w:sz w:val="36"/>
+          <w:szCs w:val="36"/>
+        </w:rPr>
+        <w:t>.</w:t>
       </w:r>
     </w:p>
     <w:p>
@@ -5164,7 +6344,6 @@
           <w:rFonts w:ascii="Calibri" w:hAnsi="Calibri"/>
           <w:color w:val="000000"/>
         </w:rPr>
-        <w:lastRenderedPageBreak/>
         <w:t>Sumário</w:t>
       </w:r>
       <w:bookmarkEnd w:id="10"/>
@@ -5179,8 +6358,8 @@
     <w:p>
       <w:pPr>
         <w:sectPr>
-          <w:headerReference w:type="default" r:id="rId8"/>
-          <w:footerReference w:type="default" r:id="rId9"/>
+          <w:headerReference w:type="default" r:id="rId10"/>
+          <w:footerReference w:type="default" r:id="rId11"/>
           <w:pgSz w:w="11906" w:h="16838"/>
           <w:pgMar w:top="1417" w:right="1701" w:bottom="1417" w:left="1701" w:header="720" w:footer="708" w:gutter="0"/>
           <w:cols w:space="720"/>
@@ -5199,7 +6378,6 @@
         </w:rPr>
       </w:pPr>
       <w:r>
-        <w:lastRenderedPageBreak/>
         <w:fldChar w:fldCharType="begin"/>
       </w:r>
       <w:r>
@@ -6727,7 +7905,6 @@
         <w:rPr>
           <w:rFonts w:ascii="Calibri" w:hAnsi="Calibri"/>
         </w:rPr>
-        <w:lastRenderedPageBreak/>
         <w:t>5 Relatório de Qualidade................................................................................................. 8</w:t>
       </w:r>
     </w:p>
@@ -6753,7 +7930,6 @@
           <w:rFonts w:ascii="Calibri" w:hAnsi="Calibri"/>
           <w:color w:val="000000"/>
         </w:rPr>
-        <w:lastRenderedPageBreak/>
         <w:t>Introdução</w:t>
       </w:r>
       <w:bookmarkEnd w:id="12"/>
@@ -6823,6 +7999,7 @@
                 <w:szCs w:val="22"/>
               </w:rPr>
             </w:pPr>
+            <w:proofErr w:type="spellStart"/>
             <w:r>
               <w:rPr>
                 <w:rFonts w:ascii="Calibri" w:hAnsi="Calibri"/>
@@ -6832,6 +8009,7 @@
               </w:rPr>
               <w:t>DroidFitness</w:t>
             </w:r>
+            <w:proofErr w:type="spellEnd"/>
           </w:p>
         </w:tc>
       </w:tr>
@@ -6942,12 +8120,21 @@
               </w:rPr>
               <w:t xml:space="preserve">O </w:t>
             </w:r>
-            <w:r>
-              <w:rPr>
-                <w:rFonts w:ascii="Calibri" w:hAnsi="Calibri"/>
-                <w:color w:val="000000"/>
-              </w:rPr>
-              <w:t>DroidFitness é um sistema para controle do</w:t>
+            <w:proofErr w:type="spellStart"/>
+            <w:r>
+              <w:rPr>
+                <w:rFonts w:ascii="Calibri" w:hAnsi="Calibri"/>
+                <w:color w:val="000000"/>
+              </w:rPr>
+              <w:t>DroidFitness</w:t>
+            </w:r>
+            <w:proofErr w:type="spellEnd"/>
+            <w:r>
+              <w:rPr>
+                <w:rFonts w:ascii="Calibri" w:hAnsi="Calibri"/>
+                <w:color w:val="000000"/>
+              </w:rPr>
+              <w:t xml:space="preserve"> é um sistema para controle do</w:t>
             </w:r>
             <w:r>
               <w:rPr>
@@ -7407,7 +8594,6 @@
           <w:rFonts w:ascii="Calibri" w:hAnsi="Calibri"/>
           <w:color w:val="000000"/>
         </w:rPr>
-        <w:lastRenderedPageBreak/>
         <w:t>Requisitos</w:t>
       </w:r>
       <w:bookmarkEnd w:id="16"/>
@@ -8942,7 +10128,6 @@
           <w:sz w:val="26"/>
           <w:szCs w:val="26"/>
         </w:rPr>
-        <w:lastRenderedPageBreak/>
         <w:t>Legenda</w:t>
       </w:r>
     </w:p>
@@ -10576,8 +11761,19 @@
                 <w:sz w:val="22"/>
                 <w:szCs w:val="22"/>
               </w:rPr>
-              <w:t>Android com banco de dados SqlLite</w:t>
-            </w:r>
+              <w:t xml:space="preserve">Android com banco de dados </w:t>
+            </w:r>
+            <w:proofErr w:type="spellStart"/>
+            <w:r>
+              <w:rPr>
+                <w:rFonts w:ascii="Calibri" w:hAnsi="Calibri"/>
+                <w:color w:val="000000"/>
+                <w:sz w:val="22"/>
+                <w:szCs w:val="22"/>
+              </w:rPr>
+              <w:t>SqlLite</w:t>
+            </w:r>
+            <w:proofErr w:type="spellEnd"/>
           </w:p>
         </w:tc>
         <w:tc>
@@ -10994,7 +12190,6 @@
           <w:rFonts w:ascii="Calibri" w:hAnsi="Calibri"/>
           <w:color w:val="000000"/>
         </w:rPr>
-        <w:lastRenderedPageBreak/>
         <w:t>Visão de Casos de Uso</w:t>
       </w:r>
       <w:bookmarkEnd w:id="24"/>
@@ -11066,7 +12261,7 @@
                     </pic:cNvPicPr>
                   </pic:nvPicPr>
                   <pic:blipFill>
-                    <a:blip r:embed="rId10">
+                    <a:blip r:embed="rId12">
                       <a:extLst>
                         <a:ext uri="{28A0092B-C50C-407E-A947-70E740481C1C}">
                           <a14:useLocalDpi xmlns:a14="http://schemas.microsoft.com/office/drawing/2010/main" val="0"/>
@@ -11129,7 +12324,6 @@
           <w:rFonts w:ascii="Calibri" w:hAnsi="Calibri"/>
           <w:color w:val="000000"/>
         </w:rPr>
-        <w:lastRenderedPageBreak/>
         <w:t>Descrição dos Casos de Uso</w:t>
       </w:r>
       <w:bookmarkEnd w:id="28"/>
@@ -11781,7 +12975,25 @@
                 <w:sz w:val="22"/>
                 <w:szCs w:val="22"/>
               </w:rPr>
-              <w:t>O ator deve estar logado no sistema</w:t>
+              <w:t xml:space="preserve">O ator deve estar </w:t>
+            </w:r>
+            <w:proofErr w:type="spellStart"/>
+            <w:r>
+              <w:rPr>
+                <w:rFonts w:ascii="Calibri" w:hAnsi="Calibri"/>
+                <w:sz w:val="22"/>
+                <w:szCs w:val="22"/>
+              </w:rPr>
+              <w:t>logado</w:t>
+            </w:r>
+            <w:proofErr w:type="spellEnd"/>
+            <w:r>
+              <w:rPr>
+                <w:rFonts w:ascii="Calibri" w:hAnsi="Calibri"/>
+                <w:sz w:val="22"/>
+                <w:szCs w:val="22"/>
+              </w:rPr>
+              <w:t xml:space="preserve"> no sistema</w:t>
             </w:r>
             <w:r>
               <w:rPr>
@@ -12699,18 +13911,7 @@
                 <w:sz w:val="22"/>
                 <w:szCs w:val="22"/>
               </w:rPr>
-              <w:t xml:space="preserve">Cenários </w:t>
-            </w:r>
-            <w:r>
-              <w:rPr>
-                <w:rFonts w:ascii="Calibri" w:hAnsi="Calibri"/>
-                <w:b/>
-                <w:bCs/>
-                <w:sz w:val="22"/>
-                <w:szCs w:val="22"/>
-              </w:rPr>
-              <w:lastRenderedPageBreak/>
-              <w:t>Alternativos</w:t>
+              <w:t>Cenários Alternativos</w:t>
             </w:r>
           </w:p>
         </w:tc>
@@ -12739,7 +13940,6 @@
                 <w:sz w:val="22"/>
                 <w:szCs w:val="22"/>
               </w:rPr>
-              <w:lastRenderedPageBreak/>
               <w:t>Não existem cenários alternativos</w:t>
             </w:r>
           </w:p>
@@ -12775,7 +13975,6 @@
                 <w:sz w:val="22"/>
                 <w:szCs w:val="22"/>
               </w:rPr>
-              <w:lastRenderedPageBreak/>
               <w:t>Exceções</w:t>
             </w:r>
           </w:p>
@@ -13150,7 +14349,25 @@
                 <w:sz w:val="22"/>
                 <w:szCs w:val="22"/>
               </w:rPr>
-              <w:t>O ator deve estar logado no sistema.</w:t>
+              <w:t xml:space="preserve">O ator deve estar </w:t>
+            </w:r>
+            <w:proofErr w:type="spellStart"/>
+            <w:r>
+              <w:rPr>
+                <w:rFonts w:ascii="Calibri" w:hAnsi="Calibri"/>
+                <w:sz w:val="22"/>
+                <w:szCs w:val="22"/>
+              </w:rPr>
+              <w:t>logado</w:t>
+            </w:r>
+            <w:proofErr w:type="spellEnd"/>
+            <w:r>
+              <w:rPr>
+                <w:rFonts w:ascii="Calibri" w:hAnsi="Calibri"/>
+                <w:sz w:val="22"/>
+                <w:szCs w:val="22"/>
+              </w:rPr>
+              <w:t xml:space="preserve"> no sistema.</w:t>
             </w:r>
           </w:p>
         </w:tc>
@@ -14421,7 +15638,25 @@
                 <w:sz w:val="22"/>
                 <w:szCs w:val="22"/>
               </w:rPr>
-              <w:t>O ator deve estar logado no sistema.</w:t>
+              <w:t xml:space="preserve">O ator deve estar </w:t>
+            </w:r>
+            <w:proofErr w:type="spellStart"/>
+            <w:r>
+              <w:rPr>
+                <w:rFonts w:ascii="Calibri" w:hAnsi="Calibri"/>
+                <w:sz w:val="22"/>
+                <w:szCs w:val="22"/>
+              </w:rPr>
+              <w:t>logado</w:t>
+            </w:r>
+            <w:proofErr w:type="spellEnd"/>
+            <w:r>
+              <w:rPr>
+                <w:rFonts w:ascii="Calibri" w:hAnsi="Calibri"/>
+                <w:sz w:val="22"/>
+                <w:szCs w:val="22"/>
+              </w:rPr>
+              <w:t xml:space="preserve"> no sistema.</w:t>
             </w:r>
           </w:p>
         </w:tc>
@@ -15956,7 +17191,25 @@
                 <w:sz w:val="22"/>
                 <w:szCs w:val="22"/>
               </w:rPr>
-              <w:t>O ator deve estar logado no sistema.</w:t>
+              <w:t xml:space="preserve">O ator deve estar </w:t>
+            </w:r>
+            <w:proofErr w:type="spellStart"/>
+            <w:r>
+              <w:rPr>
+                <w:rFonts w:ascii="Calibri" w:hAnsi="Calibri"/>
+                <w:sz w:val="22"/>
+                <w:szCs w:val="22"/>
+              </w:rPr>
+              <w:t>logado</w:t>
+            </w:r>
+            <w:proofErr w:type="spellEnd"/>
+            <w:r>
+              <w:rPr>
+                <w:rFonts w:ascii="Calibri" w:hAnsi="Calibri"/>
+                <w:sz w:val="22"/>
+                <w:szCs w:val="22"/>
+              </w:rPr>
+              <w:t xml:space="preserve"> no sistema.</w:t>
             </w:r>
           </w:p>
         </w:tc>
@@ -17407,7 +18660,25 @@
                 <w:sz w:val="22"/>
                 <w:szCs w:val="22"/>
               </w:rPr>
-              <w:t>O ator deve estar logado no sistema</w:t>
+              <w:t xml:space="preserve">O ator deve estar </w:t>
+            </w:r>
+            <w:proofErr w:type="spellStart"/>
+            <w:r>
+              <w:rPr>
+                <w:rFonts w:ascii="Calibri" w:hAnsi="Calibri"/>
+                <w:sz w:val="22"/>
+                <w:szCs w:val="22"/>
+              </w:rPr>
+              <w:t>logado</w:t>
+            </w:r>
+            <w:proofErr w:type="spellEnd"/>
+            <w:r>
+              <w:rPr>
+                <w:rFonts w:ascii="Calibri" w:hAnsi="Calibri"/>
+                <w:sz w:val="22"/>
+                <w:szCs w:val="22"/>
+              </w:rPr>
+              <w:t xml:space="preserve"> no sistema</w:t>
             </w:r>
           </w:p>
         </w:tc>
@@ -18137,7 +19408,6 @@
           <w:rFonts w:ascii="Calibri" w:hAnsi="Calibri" w:cs="Calibri"/>
           <w:color w:val="000000"/>
         </w:rPr>
-        <w:lastRenderedPageBreak/>
         <w:t>Rastreamento de Requisitos</w:t>
       </w:r>
       <w:bookmarkEnd w:id="33"/>
@@ -19584,7 +20854,7 @@
             </wp:cNvGraphicFramePr>
             <a:graphic xmlns:a="http://schemas.openxmlformats.org/drawingml/2006/main">
               <a:graphicData uri="http://schemas.openxmlformats.org/drawingml/2006/chart">
-                <c:chart xmlns:c="http://schemas.openxmlformats.org/drawingml/2006/chart" xmlns:r="http://schemas.openxmlformats.org/officeDocument/2006/relationships" r:id="rId11"/>
+                <c:chart xmlns:c="http://schemas.openxmlformats.org/drawingml/2006/chart" xmlns:r="http://schemas.openxmlformats.org/officeDocument/2006/relationships" r:id="rId13"/>
               </a:graphicData>
             </a:graphic>
             <wp14:sizeRelH relativeFrom="page">
@@ -19644,7 +20914,77 @@
           <w:rFonts w:ascii="Calibri" w:hAnsi="Calibri"/>
         </w:rPr>
         <w:tab/>
-        <w:t xml:space="preserve">Pelo fato desse sistema ser utilizado em uma academia e utilizar o sistema Android, provavelmente o mesmo será desenvolvido para celulares ou tablets, que em sua grande maioria utiliza a tecnologia touch screen, sendo assim, ficaria inviável que o usuário(aluno) faça os exercícios e utilizem a mão suada para manusear o aparelho afim de por em prática os casos de uso aqui descritos. Uma alternativa seria utilizar o Google Voice Actions afim de que o sistema reconheca o que o aluno fala e possa gerir as atividades evitando o contato físico com o dispositivo. </w:t>
+        <w:t xml:space="preserve">Pelo fato desse sistema ser utilizado em uma academia e utilizar o sistema Android, provavelmente o mesmo será desenvolvido para celulares ou </w:t>
+      </w:r>
+      <w:proofErr w:type="spellStart"/>
+      <w:r>
+        <w:rPr>
+          <w:rFonts w:ascii="Calibri" w:hAnsi="Calibri"/>
+        </w:rPr>
+        <w:t>tablets</w:t>
+      </w:r>
+      <w:proofErr w:type="spellEnd"/>
+      <w:r>
+        <w:rPr>
+          <w:rFonts w:ascii="Calibri" w:hAnsi="Calibri"/>
+        </w:rPr>
+        <w:t xml:space="preserve">, que em sua grande maioria utiliza a tecnologia touch </w:t>
+      </w:r>
+      <w:proofErr w:type="spellStart"/>
+      <w:r>
+        <w:rPr>
+          <w:rFonts w:ascii="Calibri" w:hAnsi="Calibri"/>
+        </w:rPr>
+        <w:t>screen</w:t>
+      </w:r>
+      <w:proofErr w:type="spellEnd"/>
+      <w:r>
+        <w:rPr>
+          <w:rFonts w:ascii="Calibri" w:hAnsi="Calibri"/>
+        </w:rPr>
+        <w:t xml:space="preserve">, sendo assim, ficaria inviável que o usuário(aluno) faça os exercícios e utilizem a mão suada para manusear o aparelho afim de por em prática os casos de uso aqui descritos. Uma alternativa seria utilizar o Google </w:t>
+      </w:r>
+      <w:proofErr w:type="spellStart"/>
+      <w:r>
+        <w:rPr>
+          <w:rFonts w:ascii="Calibri" w:hAnsi="Calibri"/>
+        </w:rPr>
+        <w:t>Voice</w:t>
+      </w:r>
+      <w:proofErr w:type="spellEnd"/>
+      <w:r>
+        <w:rPr>
+          <w:rFonts w:ascii="Calibri" w:hAnsi="Calibri"/>
+        </w:rPr>
+        <w:t xml:space="preserve"> </w:t>
+      </w:r>
+      <w:proofErr w:type="spellStart"/>
+      <w:r>
+        <w:rPr>
+          <w:rFonts w:ascii="Calibri" w:hAnsi="Calibri"/>
+        </w:rPr>
+        <w:t>Actions</w:t>
+      </w:r>
+      <w:proofErr w:type="spellEnd"/>
+      <w:r>
+        <w:rPr>
+          <w:rFonts w:ascii="Calibri" w:hAnsi="Calibri"/>
+        </w:rPr>
+        <w:t xml:space="preserve"> afim de que o sistema </w:t>
+      </w:r>
+      <w:proofErr w:type="spellStart"/>
+      <w:r>
+        <w:rPr>
+          <w:rFonts w:ascii="Calibri" w:hAnsi="Calibri"/>
+        </w:rPr>
+        <w:t>reconheca</w:t>
+      </w:r>
+      <w:proofErr w:type="spellEnd"/>
+      <w:r>
+        <w:rPr>
+          <w:rFonts w:ascii="Calibri" w:hAnsi="Calibri"/>
+        </w:rPr>
+        <w:t xml:space="preserve"> o que o aluno fala e possa gerir as atividades evitando o contato físico com o dispositivo. </w:t>
       </w:r>
     </w:p>
     <w:p>
@@ -19795,7 +21135,6 @@
           <w:sz w:val="28"/>
           <w:szCs w:val="28"/>
         </w:rPr>
-        <w:lastRenderedPageBreak/>
         <w:t>Eficiência</w:t>
       </w:r>
     </w:p>
@@ -19842,6 +21181,7 @@
           <w:szCs w:val="28"/>
         </w:rPr>
       </w:pPr>
+      <w:proofErr w:type="spellStart"/>
       <w:r>
         <w:rPr>
           <w:rFonts w:ascii="Calibri" w:hAnsi="Calibri"/>
@@ -19851,6 +21191,7 @@
         </w:rPr>
         <w:t>Manutenibilidade</w:t>
       </w:r>
+      <w:proofErr w:type="spellEnd"/>
     </w:p>
     <w:p>
       <w:pPr>
@@ -22119,8 +23460,17 @@
                 <w:rFonts w:ascii="Calibri" w:eastAsia="Times New Roman" w:hAnsi="Calibri" w:cs="Times New Roman"/>
                 <w:color w:val="000000"/>
               </w:rPr>
-              <w:t>Diagrama de sequÍncia</w:t>
-            </w:r>
+              <w:t xml:space="preserve">Diagrama de </w:t>
+            </w:r>
+            <w:proofErr w:type="spellStart"/>
+            <w:r>
+              <w:rPr>
+                <w:rFonts w:ascii="Calibri" w:eastAsia="Times New Roman" w:hAnsi="Calibri" w:cs="Times New Roman"/>
+                <w:color w:val="000000"/>
+              </w:rPr>
+              <w:t>sequÍncia</w:t>
+            </w:r>
+            <w:proofErr w:type="spellEnd"/>
           </w:p>
         </w:tc>
         <w:tc>
@@ -24855,8 +26205,17 @@
                 <w:rFonts w:ascii="Calibri" w:eastAsia="Times New Roman" w:hAnsi="Calibri" w:cs="Times New Roman"/>
                 <w:color w:val="000000"/>
               </w:rPr>
-              <w:t>Gerir Controle de usu·rio</w:t>
-            </w:r>
+              <w:t xml:space="preserve">Gerir Controle de </w:t>
+            </w:r>
+            <w:proofErr w:type="spellStart"/>
+            <w:r>
+              <w:rPr>
+                <w:rFonts w:ascii="Calibri" w:eastAsia="Times New Roman" w:hAnsi="Calibri" w:cs="Times New Roman"/>
+                <w:color w:val="000000"/>
+              </w:rPr>
+              <w:t>usu·rio</w:t>
+            </w:r>
+            <w:proofErr w:type="spellEnd"/>
           </w:p>
         </w:tc>
         <w:tc>
@@ -26102,7 +27461,7 @@
                     <pic:cNvPicPr/>
                   </pic:nvPicPr>
                   <pic:blipFill>
-                    <a:blip r:embed="rId12">
+                    <a:blip r:embed="rId14">
                       <a:extLst>
                         <a:ext uri="{28A0092B-C50C-407E-A947-70E740481C1C}">
                           <a14:useLocalDpi xmlns:a14="http://schemas.microsoft.com/office/drawing/2010/main" val="0"/>
@@ -26157,6 +27516,25 @@
 </w:document>
 </file>
 
+<file path=word/endnotes.xml><?xml version="1.0" encoding="utf-8"?>
+<w:endnotes xmlns:wpc="http://schemas.microsoft.com/office/word/2010/wordprocessingCanvas" xmlns:mo="http://schemas.microsoft.com/office/mac/office/2008/main" xmlns:mc="http://schemas.openxmlformats.org/markup-compatibility/2006" xmlns:mv="urn:schemas-microsoft-com:mac:vml" xmlns:o="urn:schemas-microsoft-com:office:office" xmlns:r="http://schemas.openxmlformats.org/officeDocument/2006/relationships" xmlns:m="http://schemas.openxmlformats.org/officeDocument/2006/math" xmlns:v="urn:schemas-microsoft-com:vml" xmlns:wp14="http://schemas.microsoft.com/office/word/2010/wordprocessingDrawing" xmlns:wp="http://schemas.openxmlformats.org/drawingml/2006/wordprocessingDrawing" xmlns:w10="urn:schemas-microsoft-com:office:word" xmlns:w="http://schemas.openxmlformats.org/wordprocessingml/2006/main" xmlns:w14="http://schemas.microsoft.com/office/word/2010/wordml" xmlns:wpg="http://schemas.microsoft.com/office/word/2010/wordprocessingGroup" xmlns:wpi="http://schemas.microsoft.com/office/word/2010/wordprocessingInk" xmlns:wne="http://schemas.microsoft.com/office/word/2006/wordml" xmlns:wps="http://schemas.microsoft.com/office/word/2010/wordprocessingShape" mc:Ignorable="w14 wp14">
+  <w:endnote w:type="separator" w:id="-1">
+    <w:p>
+      <w:r>
+        <w:separator/>
+      </w:r>
+    </w:p>
+  </w:endnote>
+  <w:endnote w:type="continuationSeparator" w:id="0">
+    <w:p>
+      <w:r>
+        <w:continuationSeparator/>
+      </w:r>
+    </w:p>
+  </w:endnote>
+</w:endnotes>
+</file>
+
 <file path=word/footer1.xml><?xml version="1.0" encoding="utf-8"?>
 <w:ftr xmlns:wpc="http://schemas.microsoft.com/office/word/2010/wordprocessingCanvas" xmlns:mo="http://schemas.microsoft.com/office/mac/office/2008/main" xmlns:mc="http://schemas.openxmlformats.org/markup-compatibility/2006" xmlns:mv="urn:schemas-microsoft-com:mac:vml" xmlns:o="urn:schemas-microsoft-com:office:office" xmlns:r="http://schemas.openxmlformats.org/officeDocument/2006/relationships" xmlns:m="http://schemas.openxmlformats.org/officeDocument/2006/math" xmlns:v="urn:schemas-microsoft-com:vml" xmlns:wp14="http://schemas.microsoft.com/office/word/2010/wordprocessingDrawing" xmlns:wp="http://schemas.openxmlformats.org/drawingml/2006/wordprocessingDrawing" xmlns:w10="urn:schemas-microsoft-com:office:word" xmlns:w="http://schemas.openxmlformats.org/wordprocessingml/2006/main" xmlns:w14="http://schemas.microsoft.com/office/word/2010/wordml" xmlns:wpg="http://schemas.microsoft.com/office/word/2010/wordprocessingGroup" xmlns:wpi="http://schemas.microsoft.com/office/word/2010/wordprocessingInk" xmlns:wne="http://schemas.microsoft.com/office/word/2006/wordml" xmlns:wps="http://schemas.microsoft.com/office/word/2010/wordprocessingShape" mc:Ignorable="w14 wp14">
   <w:p>
@@ -26174,6 +27552,25 @@
     </w:pPr>
   </w:p>
 </w:ftr>
+</file>
+
+<file path=word/footnotes.xml><?xml version="1.0" encoding="utf-8"?>
+<w:footnotes xmlns:wpc="http://schemas.microsoft.com/office/word/2010/wordprocessingCanvas" xmlns:mo="http://schemas.microsoft.com/office/mac/office/2008/main" xmlns:mc="http://schemas.openxmlformats.org/markup-compatibility/2006" xmlns:mv="urn:schemas-microsoft-com:mac:vml" xmlns:o="urn:schemas-microsoft-com:office:office" xmlns:r="http://schemas.openxmlformats.org/officeDocument/2006/relationships" xmlns:m="http://schemas.openxmlformats.org/officeDocument/2006/math" xmlns:v="urn:schemas-microsoft-com:vml" xmlns:wp14="http://schemas.microsoft.com/office/word/2010/wordprocessingDrawing" xmlns:wp="http://schemas.openxmlformats.org/drawingml/2006/wordprocessingDrawing" xmlns:w10="urn:schemas-microsoft-com:office:word" xmlns:w="http://schemas.openxmlformats.org/wordprocessingml/2006/main" xmlns:w14="http://schemas.microsoft.com/office/word/2010/wordml" xmlns:wpg="http://schemas.microsoft.com/office/word/2010/wordprocessingGroup" xmlns:wpi="http://schemas.microsoft.com/office/word/2010/wordprocessingInk" xmlns:wne="http://schemas.microsoft.com/office/word/2006/wordml" xmlns:wps="http://schemas.microsoft.com/office/word/2010/wordprocessingShape" mc:Ignorable="w14 wp14">
+  <w:footnote w:type="separator" w:id="-1">
+    <w:p>
+      <w:r>
+        <w:separator/>
+      </w:r>
+    </w:p>
+  </w:footnote>
+  <w:footnote w:type="continuationSeparator" w:id="0">
+    <w:p>
+      <w:r>
+        <w:continuationSeparator/>
+      </w:r>
+    </w:p>
+  </w:footnote>
+</w:footnotes>
 </file>
 
 <file path=word/header1.xml><?xml version="1.0" encoding="utf-8"?>
@@ -26484,6 +27881,127 @@
     </w:lvl>
   </w:abstractNum>
   <w:abstractNum w:abstractNumId="2">
+    <w:nsid w:val="00283D72"/>
+    <w:multiLevelType w:val="multilevel"/>
+    <w:tmpl w:val="4FC00666"/>
+    <w:lvl w:ilvl="0">
+      <w:start w:val="1"/>
+      <w:numFmt w:val="decimal"/>
+      <w:lvlText w:val="%1."/>
+      <w:lvlJc w:val="left"/>
+      <w:pPr>
+        <w:ind w:left="720" w:hanging="360"/>
+      </w:pPr>
+      <w:rPr>
+        <w:rFonts w:hint="default"/>
+      </w:rPr>
+    </w:lvl>
+    <w:lvl w:ilvl="1">
+      <w:start w:val="1"/>
+      <w:numFmt w:val="decimal"/>
+      <w:isLgl/>
+      <w:lvlText w:val="%1.%2"/>
+      <w:lvlJc w:val="left"/>
+      <w:pPr>
+        <w:ind w:left="1440" w:hanging="720"/>
+      </w:pPr>
+      <w:rPr>
+        <w:rFonts w:hint="default"/>
+      </w:rPr>
+    </w:lvl>
+    <w:lvl w:ilvl="2">
+      <w:start w:val="1"/>
+      <w:numFmt w:val="decimal"/>
+      <w:isLgl/>
+      <w:lvlText w:val="%1.%2.%3"/>
+      <w:lvlJc w:val="left"/>
+      <w:pPr>
+        <w:ind w:left="1800" w:hanging="720"/>
+      </w:pPr>
+      <w:rPr>
+        <w:rFonts w:hint="default"/>
+      </w:rPr>
+    </w:lvl>
+    <w:lvl w:ilvl="3">
+      <w:start w:val="1"/>
+      <w:numFmt w:val="decimal"/>
+      <w:isLgl/>
+      <w:lvlText w:val="%1.%2.%3.%4"/>
+      <w:lvlJc w:val="left"/>
+      <w:pPr>
+        <w:ind w:left="2520" w:hanging="1080"/>
+      </w:pPr>
+      <w:rPr>
+        <w:rFonts w:hint="default"/>
+      </w:rPr>
+    </w:lvl>
+    <w:lvl w:ilvl="4">
+      <w:start w:val="1"/>
+      <w:numFmt w:val="decimal"/>
+      <w:isLgl/>
+      <w:lvlText w:val="%1.%2.%3.%4.%5"/>
+      <w:lvlJc w:val="left"/>
+      <w:pPr>
+        <w:ind w:left="3240" w:hanging="1440"/>
+      </w:pPr>
+      <w:rPr>
+        <w:rFonts w:hint="default"/>
+      </w:rPr>
+    </w:lvl>
+    <w:lvl w:ilvl="5">
+      <w:start w:val="1"/>
+      <w:numFmt w:val="decimal"/>
+      <w:isLgl/>
+      <w:lvlText w:val="%1.%2.%3.%4.%5.%6"/>
+      <w:lvlJc w:val="left"/>
+      <w:pPr>
+        <w:ind w:left="3600" w:hanging="1440"/>
+      </w:pPr>
+      <w:rPr>
+        <w:rFonts w:hint="default"/>
+      </w:rPr>
+    </w:lvl>
+    <w:lvl w:ilvl="6">
+      <w:start w:val="1"/>
+      <w:numFmt w:val="decimal"/>
+      <w:isLgl/>
+      <w:lvlText w:val="%1.%2.%3.%4.%5.%6.%7"/>
+      <w:lvlJc w:val="left"/>
+      <w:pPr>
+        <w:ind w:left="4320" w:hanging="1800"/>
+      </w:pPr>
+      <w:rPr>
+        <w:rFonts w:hint="default"/>
+      </w:rPr>
+    </w:lvl>
+    <w:lvl w:ilvl="7">
+      <w:start w:val="1"/>
+      <w:numFmt w:val="decimal"/>
+      <w:isLgl/>
+      <w:lvlText w:val="%1.%2.%3.%4.%5.%6.%7.%8"/>
+      <w:lvlJc w:val="left"/>
+      <w:pPr>
+        <w:ind w:left="4680" w:hanging="1800"/>
+      </w:pPr>
+      <w:rPr>
+        <w:rFonts w:hint="default"/>
+      </w:rPr>
+    </w:lvl>
+    <w:lvl w:ilvl="8">
+      <w:start w:val="1"/>
+      <w:numFmt w:val="decimal"/>
+      <w:isLgl/>
+      <w:lvlText w:val="%1.%2.%3.%4.%5.%6.%7.%8.%9"/>
+      <w:lvlJc w:val="left"/>
+      <w:pPr>
+        <w:ind w:left="5400" w:hanging="2160"/>
+      </w:pPr>
+      <w:rPr>
+        <w:rFonts w:hint="default"/>
+      </w:rPr>
+    </w:lvl>
+  </w:abstractNum>
+  <w:abstractNum w:abstractNumId="3">
     <w:nsid w:val="01D630A8"/>
     <w:multiLevelType w:val="multilevel"/>
     <w:tmpl w:val="936AB568"/>
@@ -26619,10 +28137,236 @@
       </w:pPr>
     </w:lvl>
   </w:abstractNum>
-  <w:abstractNum w:abstractNumId="3">
+  <w:abstractNum w:abstractNumId="4">
     <w:nsid w:val="112D25BF"/>
     <w:multiLevelType w:val="hybridMultilevel"/>
     <w:tmpl w:val="AF8C111C"/>
+    <w:lvl w:ilvl="0" w:tplc="04090001">
+      <w:start w:val="1"/>
+      <w:numFmt w:val="bullet"/>
+      <w:lvlText w:val=""/>
+      <w:lvlJc w:val="left"/>
+      <w:pPr>
+        <w:ind w:left="720" w:hanging="360"/>
+      </w:pPr>
+      <w:rPr>
+        <w:rFonts w:ascii="Symbol" w:hAnsi="Symbol" w:hint="default"/>
+      </w:rPr>
+    </w:lvl>
+    <w:lvl w:ilvl="1" w:tplc="04090003">
+      <w:start w:val="1"/>
+      <w:numFmt w:val="bullet"/>
+      <w:lvlText w:val="o"/>
+      <w:lvlJc w:val="left"/>
+      <w:pPr>
+        <w:ind w:left="1440" w:hanging="360"/>
+      </w:pPr>
+      <w:rPr>
+        <w:rFonts w:ascii="Courier New" w:hAnsi="Courier New" w:cs="Courier New" w:hint="default"/>
+      </w:rPr>
+    </w:lvl>
+    <w:lvl w:ilvl="2" w:tplc="04090005" w:tentative="1">
+      <w:start w:val="1"/>
+      <w:numFmt w:val="bullet"/>
+      <w:lvlText w:val=""/>
+      <w:lvlJc w:val="left"/>
+      <w:pPr>
+        <w:ind w:left="2160" w:hanging="360"/>
+      </w:pPr>
+      <w:rPr>
+        <w:rFonts w:ascii="Wingdings" w:hAnsi="Wingdings" w:hint="default"/>
+      </w:rPr>
+    </w:lvl>
+    <w:lvl w:ilvl="3" w:tplc="04090001" w:tentative="1">
+      <w:start w:val="1"/>
+      <w:numFmt w:val="bullet"/>
+      <w:lvlText w:val=""/>
+      <w:lvlJc w:val="left"/>
+      <w:pPr>
+        <w:ind w:left="2880" w:hanging="360"/>
+      </w:pPr>
+      <w:rPr>
+        <w:rFonts w:ascii="Symbol" w:hAnsi="Symbol" w:hint="default"/>
+      </w:rPr>
+    </w:lvl>
+    <w:lvl w:ilvl="4" w:tplc="04090003" w:tentative="1">
+      <w:start w:val="1"/>
+      <w:numFmt w:val="bullet"/>
+      <w:lvlText w:val="o"/>
+      <w:lvlJc w:val="left"/>
+      <w:pPr>
+        <w:ind w:left="3600" w:hanging="360"/>
+      </w:pPr>
+      <w:rPr>
+        <w:rFonts w:ascii="Courier New" w:hAnsi="Courier New" w:cs="Courier New" w:hint="default"/>
+      </w:rPr>
+    </w:lvl>
+    <w:lvl w:ilvl="5" w:tplc="04090005" w:tentative="1">
+      <w:start w:val="1"/>
+      <w:numFmt w:val="bullet"/>
+      <w:lvlText w:val=""/>
+      <w:lvlJc w:val="left"/>
+      <w:pPr>
+        <w:ind w:left="4320" w:hanging="360"/>
+      </w:pPr>
+      <w:rPr>
+        <w:rFonts w:ascii="Wingdings" w:hAnsi="Wingdings" w:hint="default"/>
+      </w:rPr>
+    </w:lvl>
+    <w:lvl w:ilvl="6" w:tplc="04090001" w:tentative="1">
+      <w:start w:val="1"/>
+      <w:numFmt w:val="bullet"/>
+      <w:lvlText w:val=""/>
+      <w:lvlJc w:val="left"/>
+      <w:pPr>
+        <w:ind w:left="5040" w:hanging="360"/>
+      </w:pPr>
+      <w:rPr>
+        <w:rFonts w:ascii="Symbol" w:hAnsi="Symbol" w:hint="default"/>
+      </w:rPr>
+    </w:lvl>
+    <w:lvl w:ilvl="7" w:tplc="04090003" w:tentative="1">
+      <w:start w:val="1"/>
+      <w:numFmt w:val="bullet"/>
+      <w:lvlText w:val="o"/>
+      <w:lvlJc w:val="left"/>
+      <w:pPr>
+        <w:ind w:left="5760" w:hanging="360"/>
+      </w:pPr>
+      <w:rPr>
+        <w:rFonts w:ascii="Courier New" w:hAnsi="Courier New" w:cs="Courier New" w:hint="default"/>
+      </w:rPr>
+    </w:lvl>
+    <w:lvl w:ilvl="8" w:tplc="04090005" w:tentative="1">
+      <w:start w:val="1"/>
+      <w:numFmt w:val="bullet"/>
+      <w:lvlText w:val=""/>
+      <w:lvlJc w:val="left"/>
+      <w:pPr>
+        <w:ind w:left="6480" w:hanging="360"/>
+      </w:pPr>
+      <w:rPr>
+        <w:rFonts w:ascii="Wingdings" w:hAnsi="Wingdings" w:hint="default"/>
+      </w:rPr>
+    </w:lvl>
+  </w:abstractNum>
+  <w:abstractNum w:abstractNumId="5">
+    <w:nsid w:val="1E9A2094"/>
+    <w:multiLevelType w:val="hybridMultilevel"/>
+    <w:tmpl w:val="1902DF40"/>
+    <w:lvl w:ilvl="0" w:tplc="04160001">
+      <w:start w:val="1"/>
+      <w:numFmt w:val="bullet"/>
+      <w:lvlText w:val=""/>
+      <w:lvlJc w:val="left"/>
+      <w:pPr>
+        <w:ind w:left="720" w:hanging="360"/>
+      </w:pPr>
+      <w:rPr>
+        <w:rFonts w:ascii="Symbol" w:hAnsi="Symbol" w:hint="default"/>
+      </w:rPr>
+    </w:lvl>
+    <w:lvl w:ilvl="1" w:tplc="04160003" w:tentative="1">
+      <w:start w:val="1"/>
+      <w:numFmt w:val="bullet"/>
+      <w:lvlText w:val="o"/>
+      <w:lvlJc w:val="left"/>
+      <w:pPr>
+        <w:ind w:left="1440" w:hanging="360"/>
+      </w:pPr>
+      <w:rPr>
+        <w:rFonts w:ascii="Courier New" w:hAnsi="Courier New" w:cs="Courier New" w:hint="default"/>
+      </w:rPr>
+    </w:lvl>
+    <w:lvl w:ilvl="2" w:tplc="04160005" w:tentative="1">
+      <w:start w:val="1"/>
+      <w:numFmt w:val="bullet"/>
+      <w:lvlText w:val=""/>
+      <w:lvlJc w:val="left"/>
+      <w:pPr>
+        <w:ind w:left="2160" w:hanging="360"/>
+      </w:pPr>
+      <w:rPr>
+        <w:rFonts w:ascii="Wingdings" w:hAnsi="Wingdings" w:hint="default"/>
+      </w:rPr>
+    </w:lvl>
+    <w:lvl w:ilvl="3" w:tplc="04160001" w:tentative="1">
+      <w:start w:val="1"/>
+      <w:numFmt w:val="bullet"/>
+      <w:lvlText w:val=""/>
+      <w:lvlJc w:val="left"/>
+      <w:pPr>
+        <w:ind w:left="2880" w:hanging="360"/>
+      </w:pPr>
+      <w:rPr>
+        <w:rFonts w:ascii="Symbol" w:hAnsi="Symbol" w:hint="default"/>
+      </w:rPr>
+    </w:lvl>
+    <w:lvl w:ilvl="4" w:tplc="04160003" w:tentative="1">
+      <w:start w:val="1"/>
+      <w:numFmt w:val="bullet"/>
+      <w:lvlText w:val="o"/>
+      <w:lvlJc w:val="left"/>
+      <w:pPr>
+        <w:ind w:left="3600" w:hanging="360"/>
+      </w:pPr>
+      <w:rPr>
+        <w:rFonts w:ascii="Courier New" w:hAnsi="Courier New" w:cs="Courier New" w:hint="default"/>
+      </w:rPr>
+    </w:lvl>
+    <w:lvl w:ilvl="5" w:tplc="04160005" w:tentative="1">
+      <w:start w:val="1"/>
+      <w:numFmt w:val="bullet"/>
+      <w:lvlText w:val=""/>
+      <w:lvlJc w:val="left"/>
+      <w:pPr>
+        <w:ind w:left="4320" w:hanging="360"/>
+      </w:pPr>
+      <w:rPr>
+        <w:rFonts w:ascii="Wingdings" w:hAnsi="Wingdings" w:hint="default"/>
+      </w:rPr>
+    </w:lvl>
+    <w:lvl w:ilvl="6" w:tplc="04160001" w:tentative="1">
+      <w:start w:val="1"/>
+      <w:numFmt w:val="bullet"/>
+      <w:lvlText w:val=""/>
+      <w:lvlJc w:val="left"/>
+      <w:pPr>
+        <w:ind w:left="5040" w:hanging="360"/>
+      </w:pPr>
+      <w:rPr>
+        <w:rFonts w:ascii="Symbol" w:hAnsi="Symbol" w:hint="default"/>
+      </w:rPr>
+    </w:lvl>
+    <w:lvl w:ilvl="7" w:tplc="04160003" w:tentative="1">
+      <w:start w:val="1"/>
+      <w:numFmt w:val="bullet"/>
+      <w:lvlText w:val="o"/>
+      <w:lvlJc w:val="left"/>
+      <w:pPr>
+        <w:ind w:left="5760" w:hanging="360"/>
+      </w:pPr>
+      <w:rPr>
+        <w:rFonts w:ascii="Courier New" w:hAnsi="Courier New" w:cs="Courier New" w:hint="default"/>
+      </w:rPr>
+    </w:lvl>
+    <w:lvl w:ilvl="8" w:tplc="04160005" w:tentative="1">
+      <w:start w:val="1"/>
+      <w:numFmt w:val="bullet"/>
+      <w:lvlText w:val=""/>
+      <w:lvlJc w:val="left"/>
+      <w:pPr>
+        <w:ind w:left="6480" w:hanging="360"/>
+      </w:pPr>
+      <w:rPr>
+        <w:rFonts w:ascii="Wingdings" w:hAnsi="Wingdings" w:hint="default"/>
+      </w:rPr>
+    </w:lvl>
+  </w:abstractNum>
+  <w:abstractNum w:abstractNumId="6">
+    <w:nsid w:val="358B5B6A"/>
+    <w:multiLevelType w:val="hybridMultilevel"/>
+    <w:tmpl w:val="6796570C"/>
     <w:lvl w:ilvl="0" w:tplc="04090001">
       <w:start w:val="1"/>
       <w:numFmt w:val="bullet"/>
@@ -26732,233 +28476,7 @@
       </w:rPr>
     </w:lvl>
   </w:abstractNum>
-  <w:abstractNum w:abstractNumId="4">
-    <w:nsid w:val="1E9A2094"/>
-    <w:multiLevelType w:val="hybridMultilevel"/>
-    <w:tmpl w:val="1902DF40"/>
-    <w:lvl w:ilvl="0" w:tplc="04160001">
-      <w:start w:val="1"/>
-      <w:numFmt w:val="bullet"/>
-      <w:lvlText w:val=""/>
-      <w:lvlJc w:val="left"/>
-      <w:pPr>
-        <w:ind w:left="720" w:hanging="360"/>
-      </w:pPr>
-      <w:rPr>
-        <w:rFonts w:ascii="Symbol" w:hAnsi="Symbol" w:hint="default"/>
-      </w:rPr>
-    </w:lvl>
-    <w:lvl w:ilvl="1" w:tplc="04160003" w:tentative="1">
-      <w:start w:val="1"/>
-      <w:numFmt w:val="bullet"/>
-      <w:lvlText w:val="o"/>
-      <w:lvlJc w:val="left"/>
-      <w:pPr>
-        <w:ind w:left="1440" w:hanging="360"/>
-      </w:pPr>
-      <w:rPr>
-        <w:rFonts w:ascii="Courier New" w:hAnsi="Courier New" w:cs="Courier New" w:hint="default"/>
-      </w:rPr>
-    </w:lvl>
-    <w:lvl w:ilvl="2" w:tplc="04160005" w:tentative="1">
-      <w:start w:val="1"/>
-      <w:numFmt w:val="bullet"/>
-      <w:lvlText w:val=""/>
-      <w:lvlJc w:val="left"/>
-      <w:pPr>
-        <w:ind w:left="2160" w:hanging="360"/>
-      </w:pPr>
-      <w:rPr>
-        <w:rFonts w:ascii="Wingdings" w:hAnsi="Wingdings" w:hint="default"/>
-      </w:rPr>
-    </w:lvl>
-    <w:lvl w:ilvl="3" w:tplc="04160001" w:tentative="1">
-      <w:start w:val="1"/>
-      <w:numFmt w:val="bullet"/>
-      <w:lvlText w:val=""/>
-      <w:lvlJc w:val="left"/>
-      <w:pPr>
-        <w:ind w:left="2880" w:hanging="360"/>
-      </w:pPr>
-      <w:rPr>
-        <w:rFonts w:ascii="Symbol" w:hAnsi="Symbol" w:hint="default"/>
-      </w:rPr>
-    </w:lvl>
-    <w:lvl w:ilvl="4" w:tplc="04160003" w:tentative="1">
-      <w:start w:val="1"/>
-      <w:numFmt w:val="bullet"/>
-      <w:lvlText w:val="o"/>
-      <w:lvlJc w:val="left"/>
-      <w:pPr>
-        <w:ind w:left="3600" w:hanging="360"/>
-      </w:pPr>
-      <w:rPr>
-        <w:rFonts w:ascii="Courier New" w:hAnsi="Courier New" w:cs="Courier New" w:hint="default"/>
-      </w:rPr>
-    </w:lvl>
-    <w:lvl w:ilvl="5" w:tplc="04160005" w:tentative="1">
-      <w:start w:val="1"/>
-      <w:numFmt w:val="bullet"/>
-      <w:lvlText w:val=""/>
-      <w:lvlJc w:val="left"/>
-      <w:pPr>
-        <w:ind w:left="4320" w:hanging="360"/>
-      </w:pPr>
-      <w:rPr>
-        <w:rFonts w:ascii="Wingdings" w:hAnsi="Wingdings" w:hint="default"/>
-      </w:rPr>
-    </w:lvl>
-    <w:lvl w:ilvl="6" w:tplc="04160001" w:tentative="1">
-      <w:start w:val="1"/>
-      <w:numFmt w:val="bullet"/>
-      <w:lvlText w:val=""/>
-      <w:lvlJc w:val="left"/>
-      <w:pPr>
-        <w:ind w:left="5040" w:hanging="360"/>
-      </w:pPr>
-      <w:rPr>
-        <w:rFonts w:ascii="Symbol" w:hAnsi="Symbol" w:hint="default"/>
-      </w:rPr>
-    </w:lvl>
-    <w:lvl w:ilvl="7" w:tplc="04160003" w:tentative="1">
-      <w:start w:val="1"/>
-      <w:numFmt w:val="bullet"/>
-      <w:lvlText w:val="o"/>
-      <w:lvlJc w:val="left"/>
-      <w:pPr>
-        <w:ind w:left="5760" w:hanging="360"/>
-      </w:pPr>
-      <w:rPr>
-        <w:rFonts w:ascii="Courier New" w:hAnsi="Courier New" w:cs="Courier New" w:hint="default"/>
-      </w:rPr>
-    </w:lvl>
-    <w:lvl w:ilvl="8" w:tplc="04160005" w:tentative="1">
-      <w:start w:val="1"/>
-      <w:numFmt w:val="bullet"/>
-      <w:lvlText w:val=""/>
-      <w:lvlJc w:val="left"/>
-      <w:pPr>
-        <w:ind w:left="6480" w:hanging="360"/>
-      </w:pPr>
-      <w:rPr>
-        <w:rFonts w:ascii="Wingdings" w:hAnsi="Wingdings" w:hint="default"/>
-      </w:rPr>
-    </w:lvl>
-  </w:abstractNum>
-  <w:abstractNum w:abstractNumId="5">
-    <w:nsid w:val="358B5B6A"/>
-    <w:multiLevelType w:val="hybridMultilevel"/>
-    <w:tmpl w:val="6796570C"/>
-    <w:lvl w:ilvl="0" w:tplc="04090001">
-      <w:start w:val="1"/>
-      <w:numFmt w:val="bullet"/>
-      <w:lvlText w:val=""/>
-      <w:lvlJc w:val="left"/>
-      <w:pPr>
-        <w:ind w:left="720" w:hanging="360"/>
-      </w:pPr>
-      <w:rPr>
-        <w:rFonts w:ascii="Symbol" w:hAnsi="Symbol" w:hint="default"/>
-      </w:rPr>
-    </w:lvl>
-    <w:lvl w:ilvl="1" w:tplc="04090003" w:tentative="1">
-      <w:start w:val="1"/>
-      <w:numFmt w:val="bullet"/>
-      <w:lvlText w:val="o"/>
-      <w:lvlJc w:val="left"/>
-      <w:pPr>
-        <w:ind w:left="1440" w:hanging="360"/>
-      </w:pPr>
-      <w:rPr>
-        <w:rFonts w:ascii="Courier New" w:hAnsi="Courier New" w:cs="Courier New" w:hint="default"/>
-      </w:rPr>
-    </w:lvl>
-    <w:lvl w:ilvl="2" w:tplc="04090005" w:tentative="1">
-      <w:start w:val="1"/>
-      <w:numFmt w:val="bullet"/>
-      <w:lvlText w:val=""/>
-      <w:lvlJc w:val="left"/>
-      <w:pPr>
-        <w:ind w:left="2160" w:hanging="360"/>
-      </w:pPr>
-      <w:rPr>
-        <w:rFonts w:ascii="Wingdings" w:hAnsi="Wingdings" w:hint="default"/>
-      </w:rPr>
-    </w:lvl>
-    <w:lvl w:ilvl="3" w:tplc="04090001" w:tentative="1">
-      <w:start w:val="1"/>
-      <w:numFmt w:val="bullet"/>
-      <w:lvlText w:val=""/>
-      <w:lvlJc w:val="left"/>
-      <w:pPr>
-        <w:ind w:left="2880" w:hanging="360"/>
-      </w:pPr>
-      <w:rPr>
-        <w:rFonts w:ascii="Symbol" w:hAnsi="Symbol" w:hint="default"/>
-      </w:rPr>
-    </w:lvl>
-    <w:lvl w:ilvl="4" w:tplc="04090003" w:tentative="1">
-      <w:start w:val="1"/>
-      <w:numFmt w:val="bullet"/>
-      <w:lvlText w:val="o"/>
-      <w:lvlJc w:val="left"/>
-      <w:pPr>
-        <w:ind w:left="3600" w:hanging="360"/>
-      </w:pPr>
-      <w:rPr>
-        <w:rFonts w:ascii="Courier New" w:hAnsi="Courier New" w:cs="Courier New" w:hint="default"/>
-      </w:rPr>
-    </w:lvl>
-    <w:lvl w:ilvl="5" w:tplc="04090005" w:tentative="1">
-      <w:start w:val="1"/>
-      <w:numFmt w:val="bullet"/>
-      <w:lvlText w:val=""/>
-      <w:lvlJc w:val="left"/>
-      <w:pPr>
-        <w:ind w:left="4320" w:hanging="360"/>
-      </w:pPr>
-      <w:rPr>
-        <w:rFonts w:ascii="Wingdings" w:hAnsi="Wingdings" w:hint="default"/>
-      </w:rPr>
-    </w:lvl>
-    <w:lvl w:ilvl="6" w:tplc="04090001" w:tentative="1">
-      <w:start w:val="1"/>
-      <w:numFmt w:val="bullet"/>
-      <w:lvlText w:val=""/>
-      <w:lvlJc w:val="left"/>
-      <w:pPr>
-        <w:ind w:left="5040" w:hanging="360"/>
-      </w:pPr>
-      <w:rPr>
-        <w:rFonts w:ascii="Symbol" w:hAnsi="Symbol" w:hint="default"/>
-      </w:rPr>
-    </w:lvl>
-    <w:lvl w:ilvl="7" w:tplc="04090003" w:tentative="1">
-      <w:start w:val="1"/>
-      <w:numFmt w:val="bullet"/>
-      <w:lvlText w:val="o"/>
-      <w:lvlJc w:val="left"/>
-      <w:pPr>
-        <w:ind w:left="5760" w:hanging="360"/>
-      </w:pPr>
-      <w:rPr>
-        <w:rFonts w:ascii="Courier New" w:hAnsi="Courier New" w:cs="Courier New" w:hint="default"/>
-      </w:rPr>
-    </w:lvl>
-    <w:lvl w:ilvl="8" w:tplc="04090005" w:tentative="1">
-      <w:start w:val="1"/>
-      <w:numFmt w:val="bullet"/>
-      <w:lvlText w:val=""/>
-      <w:lvlJc w:val="left"/>
-      <w:pPr>
-        <w:ind w:left="6480" w:hanging="360"/>
-      </w:pPr>
-      <w:rPr>
-        <w:rFonts w:ascii="Wingdings" w:hAnsi="Wingdings" w:hint="default"/>
-      </w:rPr>
-    </w:lvl>
-  </w:abstractNum>
-  <w:abstractNum w:abstractNumId="6">
+  <w:abstractNum w:abstractNumId="7">
     <w:nsid w:val="3E7D0A99"/>
     <w:multiLevelType w:val="multilevel"/>
     <w:tmpl w:val="00000010"/>
@@ -27107,7 +28625,241 @@
       </w:rPr>
     </w:lvl>
   </w:abstractNum>
-  <w:abstractNum w:abstractNumId="7">
+  <w:abstractNum w:abstractNumId="8">
+    <w:nsid w:val="4B1F16D7"/>
+    <w:multiLevelType w:val="multilevel"/>
+    <w:tmpl w:val="4FC00666"/>
+    <w:lvl w:ilvl="0">
+      <w:start w:val="1"/>
+      <w:numFmt w:val="decimal"/>
+      <w:lvlText w:val="%1."/>
+      <w:lvlJc w:val="left"/>
+      <w:pPr>
+        <w:ind w:left="720" w:hanging="360"/>
+      </w:pPr>
+      <w:rPr>
+        <w:rFonts w:hint="default"/>
+      </w:rPr>
+    </w:lvl>
+    <w:lvl w:ilvl="1">
+      <w:start w:val="1"/>
+      <w:numFmt w:val="decimal"/>
+      <w:isLgl/>
+      <w:lvlText w:val="%1.%2"/>
+      <w:lvlJc w:val="left"/>
+      <w:pPr>
+        <w:ind w:left="1440" w:hanging="720"/>
+      </w:pPr>
+      <w:rPr>
+        <w:rFonts w:hint="default"/>
+      </w:rPr>
+    </w:lvl>
+    <w:lvl w:ilvl="2">
+      <w:start w:val="1"/>
+      <w:numFmt w:val="decimal"/>
+      <w:isLgl/>
+      <w:lvlText w:val="%1.%2.%3"/>
+      <w:lvlJc w:val="left"/>
+      <w:pPr>
+        <w:ind w:left="1800" w:hanging="720"/>
+      </w:pPr>
+      <w:rPr>
+        <w:rFonts w:hint="default"/>
+      </w:rPr>
+    </w:lvl>
+    <w:lvl w:ilvl="3">
+      <w:start w:val="1"/>
+      <w:numFmt w:val="decimal"/>
+      <w:isLgl/>
+      <w:lvlText w:val="%1.%2.%3.%4"/>
+      <w:lvlJc w:val="left"/>
+      <w:pPr>
+        <w:ind w:left="2520" w:hanging="1080"/>
+      </w:pPr>
+      <w:rPr>
+        <w:rFonts w:hint="default"/>
+      </w:rPr>
+    </w:lvl>
+    <w:lvl w:ilvl="4">
+      <w:start w:val="1"/>
+      <w:numFmt w:val="decimal"/>
+      <w:isLgl/>
+      <w:lvlText w:val="%1.%2.%3.%4.%5"/>
+      <w:lvlJc w:val="left"/>
+      <w:pPr>
+        <w:ind w:left="3240" w:hanging="1440"/>
+      </w:pPr>
+      <w:rPr>
+        <w:rFonts w:hint="default"/>
+      </w:rPr>
+    </w:lvl>
+    <w:lvl w:ilvl="5">
+      <w:start w:val="1"/>
+      <w:numFmt w:val="decimal"/>
+      <w:isLgl/>
+      <w:lvlText w:val="%1.%2.%3.%4.%5.%6"/>
+      <w:lvlJc w:val="left"/>
+      <w:pPr>
+        <w:ind w:left="3600" w:hanging="1440"/>
+      </w:pPr>
+      <w:rPr>
+        <w:rFonts w:hint="default"/>
+      </w:rPr>
+    </w:lvl>
+    <w:lvl w:ilvl="6">
+      <w:start w:val="1"/>
+      <w:numFmt w:val="decimal"/>
+      <w:isLgl/>
+      <w:lvlText w:val="%1.%2.%3.%4.%5.%6.%7"/>
+      <w:lvlJc w:val="left"/>
+      <w:pPr>
+        <w:ind w:left="4320" w:hanging="1800"/>
+      </w:pPr>
+      <w:rPr>
+        <w:rFonts w:hint="default"/>
+      </w:rPr>
+    </w:lvl>
+    <w:lvl w:ilvl="7">
+      <w:start w:val="1"/>
+      <w:numFmt w:val="decimal"/>
+      <w:isLgl/>
+      <w:lvlText w:val="%1.%2.%3.%4.%5.%6.%7.%8"/>
+      <w:lvlJc w:val="left"/>
+      <w:pPr>
+        <w:ind w:left="4680" w:hanging="1800"/>
+      </w:pPr>
+      <w:rPr>
+        <w:rFonts w:hint="default"/>
+      </w:rPr>
+    </w:lvl>
+    <w:lvl w:ilvl="8">
+      <w:start w:val="1"/>
+      <w:numFmt w:val="decimal"/>
+      <w:isLgl/>
+      <w:lvlText w:val="%1.%2.%3.%4.%5.%6.%7.%8.%9"/>
+      <w:lvlJc w:val="left"/>
+      <w:pPr>
+        <w:ind w:left="5400" w:hanging="2160"/>
+      </w:pPr>
+      <w:rPr>
+        <w:rFonts w:hint="default"/>
+      </w:rPr>
+    </w:lvl>
+  </w:abstractNum>
+  <w:abstractNum w:abstractNumId="9">
+    <w:nsid w:val="4B442B46"/>
+    <w:multiLevelType w:val="hybridMultilevel"/>
+    <w:tmpl w:val="A00443D0"/>
+    <w:lvl w:ilvl="0" w:tplc="04090001">
+      <w:start w:val="1"/>
+      <w:numFmt w:val="bullet"/>
+      <w:lvlText w:val=""/>
+      <w:lvlJc w:val="left"/>
+      <w:pPr>
+        <w:ind w:left="720" w:hanging="360"/>
+      </w:pPr>
+      <w:rPr>
+        <w:rFonts w:ascii="Symbol" w:hAnsi="Symbol" w:hint="default"/>
+      </w:rPr>
+    </w:lvl>
+    <w:lvl w:ilvl="1" w:tplc="04090003" w:tentative="1">
+      <w:start w:val="1"/>
+      <w:numFmt w:val="bullet"/>
+      <w:lvlText w:val="o"/>
+      <w:lvlJc w:val="left"/>
+      <w:pPr>
+        <w:ind w:left="1440" w:hanging="360"/>
+      </w:pPr>
+      <w:rPr>
+        <w:rFonts w:ascii="Courier New" w:hAnsi="Courier New" w:hint="default"/>
+      </w:rPr>
+    </w:lvl>
+    <w:lvl w:ilvl="2" w:tplc="04090005" w:tentative="1">
+      <w:start w:val="1"/>
+      <w:numFmt w:val="bullet"/>
+      <w:lvlText w:val=""/>
+      <w:lvlJc w:val="left"/>
+      <w:pPr>
+        <w:ind w:left="2160" w:hanging="360"/>
+      </w:pPr>
+      <w:rPr>
+        <w:rFonts w:ascii="Wingdings" w:hAnsi="Wingdings" w:hint="default"/>
+      </w:rPr>
+    </w:lvl>
+    <w:lvl w:ilvl="3" w:tplc="04090001" w:tentative="1">
+      <w:start w:val="1"/>
+      <w:numFmt w:val="bullet"/>
+      <w:lvlText w:val=""/>
+      <w:lvlJc w:val="left"/>
+      <w:pPr>
+        <w:ind w:left="2880" w:hanging="360"/>
+      </w:pPr>
+      <w:rPr>
+        <w:rFonts w:ascii="Symbol" w:hAnsi="Symbol" w:hint="default"/>
+      </w:rPr>
+    </w:lvl>
+    <w:lvl w:ilvl="4" w:tplc="04090003" w:tentative="1">
+      <w:start w:val="1"/>
+      <w:numFmt w:val="bullet"/>
+      <w:lvlText w:val="o"/>
+      <w:lvlJc w:val="left"/>
+      <w:pPr>
+        <w:ind w:left="3600" w:hanging="360"/>
+      </w:pPr>
+      <w:rPr>
+        <w:rFonts w:ascii="Courier New" w:hAnsi="Courier New" w:hint="default"/>
+      </w:rPr>
+    </w:lvl>
+    <w:lvl w:ilvl="5" w:tplc="04090005" w:tentative="1">
+      <w:start w:val="1"/>
+      <w:numFmt w:val="bullet"/>
+      <w:lvlText w:val=""/>
+      <w:lvlJc w:val="left"/>
+      <w:pPr>
+        <w:ind w:left="4320" w:hanging="360"/>
+      </w:pPr>
+      <w:rPr>
+        <w:rFonts w:ascii="Wingdings" w:hAnsi="Wingdings" w:hint="default"/>
+      </w:rPr>
+    </w:lvl>
+    <w:lvl w:ilvl="6" w:tplc="04090001" w:tentative="1">
+      <w:start w:val="1"/>
+      <w:numFmt w:val="bullet"/>
+      <w:lvlText w:val=""/>
+      <w:lvlJc w:val="left"/>
+      <w:pPr>
+        <w:ind w:left="5040" w:hanging="360"/>
+      </w:pPr>
+      <w:rPr>
+        <w:rFonts w:ascii="Symbol" w:hAnsi="Symbol" w:hint="default"/>
+      </w:rPr>
+    </w:lvl>
+    <w:lvl w:ilvl="7" w:tplc="04090003" w:tentative="1">
+      <w:start w:val="1"/>
+      <w:numFmt w:val="bullet"/>
+      <w:lvlText w:val="o"/>
+      <w:lvlJc w:val="left"/>
+      <w:pPr>
+        <w:ind w:left="5760" w:hanging="360"/>
+      </w:pPr>
+      <w:rPr>
+        <w:rFonts w:ascii="Courier New" w:hAnsi="Courier New" w:hint="default"/>
+      </w:rPr>
+    </w:lvl>
+    <w:lvl w:ilvl="8" w:tplc="04090005" w:tentative="1">
+      <w:start w:val="1"/>
+      <w:numFmt w:val="bullet"/>
+      <w:lvlText w:val=""/>
+      <w:lvlJc w:val="left"/>
+      <w:pPr>
+        <w:ind w:left="6480" w:hanging="360"/>
+      </w:pPr>
+      <w:rPr>
+        <w:rFonts w:ascii="Wingdings" w:hAnsi="Wingdings" w:hint="default"/>
+      </w:rPr>
+    </w:lvl>
+  </w:abstractNum>
+  <w:abstractNum w:abstractNumId="10">
     <w:nsid w:val="5D87443C"/>
     <w:multiLevelType w:val="multilevel"/>
     <w:tmpl w:val="00000010"/>
@@ -27256,7 +29008,128 @@
       </w:rPr>
     </w:lvl>
   </w:abstractNum>
-  <w:abstractNum w:abstractNumId="8">
+  <w:abstractNum w:abstractNumId="11">
+    <w:nsid w:val="5DC64253"/>
+    <w:multiLevelType w:val="multilevel"/>
+    <w:tmpl w:val="4FC00666"/>
+    <w:lvl w:ilvl="0">
+      <w:start w:val="1"/>
+      <w:numFmt w:val="decimal"/>
+      <w:lvlText w:val="%1."/>
+      <w:lvlJc w:val="left"/>
+      <w:pPr>
+        <w:ind w:left="720" w:hanging="360"/>
+      </w:pPr>
+      <w:rPr>
+        <w:rFonts w:hint="default"/>
+      </w:rPr>
+    </w:lvl>
+    <w:lvl w:ilvl="1">
+      <w:start w:val="1"/>
+      <w:numFmt w:val="decimal"/>
+      <w:isLgl/>
+      <w:lvlText w:val="%1.%2"/>
+      <w:lvlJc w:val="left"/>
+      <w:pPr>
+        <w:ind w:left="1440" w:hanging="720"/>
+      </w:pPr>
+      <w:rPr>
+        <w:rFonts w:hint="default"/>
+      </w:rPr>
+    </w:lvl>
+    <w:lvl w:ilvl="2">
+      <w:start w:val="1"/>
+      <w:numFmt w:val="decimal"/>
+      <w:isLgl/>
+      <w:lvlText w:val="%1.%2.%3"/>
+      <w:lvlJc w:val="left"/>
+      <w:pPr>
+        <w:ind w:left="1800" w:hanging="720"/>
+      </w:pPr>
+      <w:rPr>
+        <w:rFonts w:hint="default"/>
+      </w:rPr>
+    </w:lvl>
+    <w:lvl w:ilvl="3">
+      <w:start w:val="1"/>
+      <w:numFmt w:val="decimal"/>
+      <w:isLgl/>
+      <w:lvlText w:val="%1.%2.%3.%4"/>
+      <w:lvlJc w:val="left"/>
+      <w:pPr>
+        <w:ind w:left="2520" w:hanging="1080"/>
+      </w:pPr>
+      <w:rPr>
+        <w:rFonts w:hint="default"/>
+      </w:rPr>
+    </w:lvl>
+    <w:lvl w:ilvl="4">
+      <w:start w:val="1"/>
+      <w:numFmt w:val="decimal"/>
+      <w:isLgl/>
+      <w:lvlText w:val="%1.%2.%3.%4.%5"/>
+      <w:lvlJc w:val="left"/>
+      <w:pPr>
+        <w:ind w:left="3240" w:hanging="1440"/>
+      </w:pPr>
+      <w:rPr>
+        <w:rFonts w:hint="default"/>
+      </w:rPr>
+    </w:lvl>
+    <w:lvl w:ilvl="5">
+      <w:start w:val="1"/>
+      <w:numFmt w:val="decimal"/>
+      <w:isLgl/>
+      <w:lvlText w:val="%1.%2.%3.%4.%5.%6"/>
+      <w:lvlJc w:val="left"/>
+      <w:pPr>
+        <w:ind w:left="3600" w:hanging="1440"/>
+      </w:pPr>
+      <w:rPr>
+        <w:rFonts w:hint="default"/>
+      </w:rPr>
+    </w:lvl>
+    <w:lvl w:ilvl="6">
+      <w:start w:val="1"/>
+      <w:numFmt w:val="decimal"/>
+      <w:isLgl/>
+      <w:lvlText w:val="%1.%2.%3.%4.%5.%6.%7"/>
+      <w:lvlJc w:val="left"/>
+      <w:pPr>
+        <w:ind w:left="4320" w:hanging="1800"/>
+      </w:pPr>
+      <w:rPr>
+        <w:rFonts w:hint="default"/>
+      </w:rPr>
+    </w:lvl>
+    <w:lvl w:ilvl="7">
+      <w:start w:val="1"/>
+      <w:numFmt w:val="decimal"/>
+      <w:isLgl/>
+      <w:lvlText w:val="%1.%2.%3.%4.%5.%6.%7.%8"/>
+      <w:lvlJc w:val="left"/>
+      <w:pPr>
+        <w:ind w:left="4680" w:hanging="1800"/>
+      </w:pPr>
+      <w:rPr>
+        <w:rFonts w:hint="default"/>
+      </w:rPr>
+    </w:lvl>
+    <w:lvl w:ilvl="8">
+      <w:start w:val="1"/>
+      <w:numFmt w:val="decimal"/>
+      <w:isLgl/>
+      <w:lvlText w:val="%1.%2.%3.%4.%5.%6.%7.%8.%9"/>
+      <w:lvlJc w:val="left"/>
+      <w:pPr>
+        <w:ind w:left="5400" w:hanging="2160"/>
+      </w:pPr>
+      <w:rPr>
+        <w:rFonts w:hint="default"/>
+      </w:rPr>
+    </w:lvl>
+  </w:abstractNum>
+  <w:abstractNum w:abstractNumId="12">
     <w:nsid w:val="5DFE2D32"/>
     <w:multiLevelType w:val="multilevel"/>
     <w:tmpl w:val="00000010"/>
@@ -27405,7 +29278,7 @@
       </w:rPr>
     </w:lvl>
   </w:abstractNum>
-  <w:abstractNum w:abstractNumId="9">
+  <w:abstractNum w:abstractNumId="13">
     <w:nsid w:val="68CD4753"/>
     <w:multiLevelType w:val="hybridMultilevel"/>
     <w:tmpl w:val="0F9ADE0E"/>
@@ -27518,7 +29391,93 @@
       </w:rPr>
     </w:lvl>
   </w:abstractNum>
-  <w:abstractNum w:abstractNumId="10">
+  <w:abstractNum w:abstractNumId="14">
+    <w:nsid w:val="70401CFD"/>
+    <w:multiLevelType w:val="hybridMultilevel"/>
+    <w:tmpl w:val="99C47744"/>
+    <w:lvl w:ilvl="0" w:tplc="0409000F">
+      <w:start w:val="1"/>
+      <w:numFmt w:val="decimal"/>
+      <w:lvlText w:val="%1."/>
+      <w:lvlJc w:val="left"/>
+      <w:pPr>
+        <w:ind w:left="720" w:hanging="360"/>
+      </w:pPr>
+    </w:lvl>
+    <w:lvl w:ilvl="1" w:tplc="04090019" w:tentative="1">
+      <w:start w:val="1"/>
+      <w:numFmt w:val="lowerLetter"/>
+      <w:lvlText w:val="%2."/>
+      <w:lvlJc w:val="left"/>
+      <w:pPr>
+        <w:ind w:left="1440" w:hanging="360"/>
+      </w:pPr>
+    </w:lvl>
+    <w:lvl w:ilvl="2" w:tplc="0409001B" w:tentative="1">
+      <w:start w:val="1"/>
+      <w:numFmt w:val="lowerRoman"/>
+      <w:lvlText w:val="%3."/>
+      <w:lvlJc w:val="right"/>
+      <w:pPr>
+        <w:ind w:left="2160" w:hanging="180"/>
+      </w:pPr>
+    </w:lvl>
+    <w:lvl w:ilvl="3" w:tplc="0409000F" w:tentative="1">
+      <w:start w:val="1"/>
+      <w:numFmt w:val="decimal"/>
+      <w:lvlText w:val="%4."/>
+      <w:lvlJc w:val="left"/>
+      <w:pPr>
+        <w:ind w:left="2880" w:hanging="360"/>
+      </w:pPr>
+    </w:lvl>
+    <w:lvl w:ilvl="4" w:tplc="04090019" w:tentative="1">
+      <w:start w:val="1"/>
+      <w:numFmt w:val="lowerLetter"/>
+      <w:lvlText w:val="%5."/>
+      <w:lvlJc w:val="left"/>
+      <w:pPr>
+        <w:ind w:left="3600" w:hanging="360"/>
+      </w:pPr>
+    </w:lvl>
+    <w:lvl w:ilvl="5" w:tplc="0409001B" w:tentative="1">
+      <w:start w:val="1"/>
+      <w:numFmt w:val="lowerRoman"/>
+      <w:lvlText w:val="%6."/>
+      <w:lvlJc w:val="right"/>
+      <w:pPr>
+        <w:ind w:left="4320" w:hanging="180"/>
+      </w:pPr>
+    </w:lvl>
+    <w:lvl w:ilvl="6" w:tplc="0409000F" w:tentative="1">
+      <w:start w:val="1"/>
+      <w:numFmt w:val="decimal"/>
+      <w:lvlText w:val="%7."/>
+      <w:lvlJc w:val="left"/>
+      <w:pPr>
+        <w:ind w:left="5040" w:hanging="360"/>
+      </w:pPr>
+    </w:lvl>
+    <w:lvl w:ilvl="7" w:tplc="04090019" w:tentative="1">
+      <w:start w:val="1"/>
+      <w:numFmt w:val="lowerLetter"/>
+      <w:lvlText w:val="%8."/>
+      <w:lvlJc w:val="left"/>
+      <w:pPr>
+        <w:ind w:left="5760" w:hanging="360"/>
+      </w:pPr>
+    </w:lvl>
+    <w:lvl w:ilvl="8" w:tplc="0409001B" w:tentative="1">
+      <w:start w:val="1"/>
+      <w:numFmt w:val="lowerRoman"/>
+      <w:lvlText w:val="%9."/>
+      <w:lvlJc w:val="right"/>
+      <w:pPr>
+        <w:ind w:left="6480" w:hanging="180"/>
+      </w:pPr>
+    </w:lvl>
+  </w:abstractNum>
+  <w:abstractNum w:abstractNumId="15">
     <w:nsid w:val="73153B06"/>
     <w:multiLevelType w:val="multilevel"/>
     <w:tmpl w:val="00000010"/>
@@ -27667,7 +29626,7 @@
       </w:rPr>
     </w:lvl>
   </w:abstractNum>
-  <w:abstractNum w:abstractNumId="11">
+  <w:abstractNum w:abstractNumId="16">
     <w:nsid w:val="76101363"/>
     <w:multiLevelType w:val="hybridMultilevel"/>
     <w:tmpl w:val="F064D04E"/>
@@ -27780,41 +29739,180 @@
       </w:rPr>
     </w:lvl>
   </w:abstractNum>
+  <w:abstractNum w:abstractNumId="17">
+    <w:nsid w:val="7CC307A9"/>
+    <w:multiLevelType w:val="multilevel"/>
+    <w:tmpl w:val="4FC00666"/>
+    <w:lvl w:ilvl="0">
+      <w:start w:val="1"/>
+      <w:numFmt w:val="decimal"/>
+      <w:lvlText w:val="%1."/>
+      <w:lvlJc w:val="left"/>
+      <w:pPr>
+        <w:ind w:left="720" w:hanging="360"/>
+      </w:pPr>
+      <w:rPr>
+        <w:rFonts w:hint="default"/>
+      </w:rPr>
+    </w:lvl>
+    <w:lvl w:ilvl="1">
+      <w:start w:val="1"/>
+      <w:numFmt w:val="decimal"/>
+      <w:isLgl/>
+      <w:lvlText w:val="%1.%2"/>
+      <w:lvlJc w:val="left"/>
+      <w:pPr>
+        <w:ind w:left="1440" w:hanging="720"/>
+      </w:pPr>
+      <w:rPr>
+        <w:rFonts w:hint="default"/>
+      </w:rPr>
+    </w:lvl>
+    <w:lvl w:ilvl="2">
+      <w:start w:val="1"/>
+      <w:numFmt w:val="decimal"/>
+      <w:isLgl/>
+      <w:lvlText w:val="%1.%2.%3"/>
+      <w:lvlJc w:val="left"/>
+      <w:pPr>
+        <w:ind w:left="1800" w:hanging="720"/>
+      </w:pPr>
+      <w:rPr>
+        <w:rFonts w:hint="default"/>
+      </w:rPr>
+    </w:lvl>
+    <w:lvl w:ilvl="3">
+      <w:start w:val="1"/>
+      <w:numFmt w:val="decimal"/>
+      <w:isLgl/>
+      <w:lvlText w:val="%1.%2.%3.%4"/>
+      <w:lvlJc w:val="left"/>
+      <w:pPr>
+        <w:ind w:left="2520" w:hanging="1080"/>
+      </w:pPr>
+      <w:rPr>
+        <w:rFonts w:hint="default"/>
+      </w:rPr>
+    </w:lvl>
+    <w:lvl w:ilvl="4">
+      <w:start w:val="1"/>
+      <w:numFmt w:val="decimal"/>
+      <w:isLgl/>
+      <w:lvlText w:val="%1.%2.%3.%4.%5"/>
+      <w:lvlJc w:val="left"/>
+      <w:pPr>
+        <w:ind w:left="3240" w:hanging="1440"/>
+      </w:pPr>
+      <w:rPr>
+        <w:rFonts w:hint="default"/>
+      </w:rPr>
+    </w:lvl>
+    <w:lvl w:ilvl="5">
+      <w:start w:val="1"/>
+      <w:numFmt w:val="decimal"/>
+      <w:isLgl/>
+      <w:lvlText w:val="%1.%2.%3.%4.%5.%6"/>
+      <w:lvlJc w:val="left"/>
+      <w:pPr>
+        <w:ind w:left="3600" w:hanging="1440"/>
+      </w:pPr>
+      <w:rPr>
+        <w:rFonts w:hint="default"/>
+      </w:rPr>
+    </w:lvl>
+    <w:lvl w:ilvl="6">
+      <w:start w:val="1"/>
+      <w:numFmt w:val="decimal"/>
+      <w:isLgl/>
+      <w:lvlText w:val="%1.%2.%3.%4.%5.%6.%7"/>
+      <w:lvlJc w:val="left"/>
+      <w:pPr>
+        <w:ind w:left="4320" w:hanging="1800"/>
+      </w:pPr>
+      <w:rPr>
+        <w:rFonts w:hint="default"/>
+      </w:rPr>
+    </w:lvl>
+    <w:lvl w:ilvl="7">
+      <w:start w:val="1"/>
+      <w:numFmt w:val="decimal"/>
+      <w:isLgl/>
+      <w:lvlText w:val="%1.%2.%3.%4.%5.%6.%7.%8"/>
+      <w:lvlJc w:val="left"/>
+      <w:pPr>
+        <w:ind w:left="4680" w:hanging="1800"/>
+      </w:pPr>
+      <w:rPr>
+        <w:rFonts w:hint="default"/>
+      </w:rPr>
+    </w:lvl>
+    <w:lvl w:ilvl="8">
+      <w:start w:val="1"/>
+      <w:numFmt w:val="decimal"/>
+      <w:isLgl/>
+      <w:lvlText w:val="%1.%2.%3.%4.%5.%6.%7.%8.%9"/>
+      <w:lvlJc w:val="left"/>
+      <w:pPr>
+        <w:ind w:left="5400" w:hanging="2160"/>
+      </w:pPr>
+      <w:rPr>
+        <w:rFonts w:hint="default"/>
+      </w:rPr>
+    </w:lvl>
+  </w:abstractNum>
   <w:num w:numId="1">
+    <w:abstractNumId w:val="4"/>
+  </w:num>
+  <w:num w:numId="2">
+    <w:abstractNumId w:val="6"/>
+  </w:num>
+  <w:num w:numId="3">
     <w:abstractNumId w:val="3"/>
   </w:num>
-  <w:num w:numId="2">
-    <w:abstractNumId w:val="5"/>
-  </w:num>
-  <w:num w:numId="3">
-    <w:abstractNumId w:val="2"/>
-  </w:num>
   <w:num w:numId="4">
-    <w:abstractNumId w:val="11"/>
+    <w:abstractNumId w:val="16"/>
   </w:num>
   <w:num w:numId="5">
     <w:abstractNumId w:val="0"/>
   </w:num>
   <w:num w:numId="6">
-    <w:abstractNumId w:val="9"/>
+    <w:abstractNumId w:val="13"/>
   </w:num>
   <w:num w:numId="7">
+    <w:abstractNumId w:val="15"/>
+  </w:num>
+  <w:num w:numId="8">
     <w:abstractNumId w:val="10"/>
   </w:num>
-  <w:num w:numId="8">
+  <w:num w:numId="9">
     <w:abstractNumId w:val="7"/>
   </w:num>
-  <w:num w:numId="9">
-    <w:abstractNumId w:val="6"/>
-  </w:num>
   <w:num w:numId="10">
-    <w:abstractNumId w:val="8"/>
+    <w:abstractNumId w:val="12"/>
   </w:num>
   <w:num w:numId="11">
     <w:abstractNumId w:val="1"/>
   </w:num>
   <w:num w:numId="12">
-    <w:abstractNumId w:val="4"/>
+    <w:abstractNumId w:val="5"/>
+  </w:num>
+  <w:num w:numId="13">
+    <w:abstractNumId w:val="14"/>
+  </w:num>
+  <w:num w:numId="14">
+    <w:abstractNumId w:val="11"/>
+  </w:num>
+  <w:num w:numId="15">
+    <w:abstractNumId w:val="2"/>
+  </w:num>
+  <w:num w:numId="16">
+    <w:abstractNumId w:val="17"/>
+  </w:num>
+  <w:num w:numId="17">
+    <w:abstractNumId w:val="8"/>
+  </w:num>
+  <w:num w:numId="18">
+    <w:abstractNumId w:val="9"/>
   </w:num>
 </w:numbering>
 </file>

</xml_diff>